<commit_message>
Added web designs to iteration plan
</commit_message>
<xml_diff>
--- a/Iteration 7/Justhealth Iteration 7 Plan .docx
+++ b/Iteration 7/Justhealth Iteration 7 Plan .docx
@@ -1,6 +1,6 @@
 
 <file path=word/document.xml><?xml version="1.0" encoding="utf-8"?>
-<w:document xmlns:wpc="http://schemas.microsoft.com/office/word/2010/wordprocessingCanvas" xmlns:mo="http://schemas.microsoft.com/office/mac/office/2008/main" xmlns:mc="http://schemas.openxmlformats.org/markup-compatibility/2006" xmlns:mv="urn:schemas-microsoft-com:mac:vml" xmlns:o="urn:schemas-microsoft-com:office:office" xmlns:r="http://schemas.openxmlformats.org/officeDocument/2006/relationships" xmlns:m="http://schemas.openxmlformats.org/officeDocument/2006/math" xmlns:v="urn:schemas-microsoft-com:vml" xmlns:wp14="http://schemas.microsoft.com/office/word/2010/wordprocessingDrawing" xmlns:wp="http://schemas.openxmlformats.org/drawingml/2006/wordprocessingDrawing" xmlns:w10="urn:schemas-microsoft-com:office:word" xmlns:w="http://schemas.openxmlformats.org/wordprocessingml/2006/main" xmlns:w14="http://schemas.microsoft.com/office/word/2010/wordml" xmlns:wpg="http://schemas.microsoft.com/office/word/2010/wordprocessingGroup" xmlns:wpi="http://schemas.microsoft.com/office/word/2010/wordprocessingInk" xmlns:wne="http://schemas.microsoft.com/office/word/2006/wordml" xmlns:wps="http://schemas.microsoft.com/office/word/2010/wordprocessingShape" mc:Ignorable="w14 wp14">
+<w:document xmlns:wpc="http://schemas.microsoft.com/office/word/2010/wordprocessingCanvas" xmlns:mc="http://schemas.openxmlformats.org/markup-compatibility/2006" xmlns:o="urn:schemas-microsoft-com:office:office" xmlns:r="http://schemas.openxmlformats.org/officeDocument/2006/relationships" xmlns:m="http://schemas.openxmlformats.org/officeDocument/2006/math" xmlns:v="urn:schemas-microsoft-com:vml" xmlns:wp14="http://schemas.microsoft.com/office/word/2010/wordprocessingDrawing" xmlns:wp="http://schemas.openxmlformats.org/drawingml/2006/wordprocessingDrawing" xmlns:w10="urn:schemas-microsoft-com:office:word" xmlns:w="http://schemas.openxmlformats.org/wordprocessingml/2006/main" xmlns:w14="http://schemas.microsoft.com/office/word/2010/wordml" xmlns:w15="http://schemas.microsoft.com/office/word/2012/wordml" xmlns:wpg="http://schemas.microsoft.com/office/word/2010/wordprocessingGroup" xmlns:wpi="http://schemas.microsoft.com/office/word/2010/wordprocessingInk" xmlns:wne="http://schemas.microsoft.com/office/word/2006/wordml" xmlns:wps="http://schemas.microsoft.com/office/word/2010/wordprocessingShape" mc:Ignorable="w14 w15 wp14">
   <w:body>
     <w:sdt>
       <w:sdtPr>
@@ -16,7 +16,7 @@
           <w:r>
             <w:rPr>
               <w:noProof/>
-              <w:lang w:val="en-US"/>
+              <w:lang w:eastAsia="en-GB"/>
             </w:rPr>
             <w:drawing>
               <wp:anchor distT="0" distB="0" distL="114300" distR="114300" simplePos="0" relativeHeight="251660288" behindDoc="1" locked="0" layoutInCell="1" allowOverlap="1" wp14:anchorId="2E57B883" wp14:editId="764E4F61">
@@ -52,7 +52,7 @@
                         </pic:cNvPicPr>
                       </pic:nvPicPr>
                       <pic:blipFill>
-                        <a:blip r:embed="rId10" cstate="print">
+                        <a:blip r:embed="rId9" cstate="print">
                           <a:extLst>
                             <a:ext uri="{28A0092B-C50C-407E-A947-70E740481C1C}">
                               <a14:useLocalDpi xmlns:a14="http://schemas.microsoft.com/office/drawing/2010/main" val="0"/>
@@ -92,7 +92,7 @@
           <w:r>
             <w:rPr>
               <w:noProof/>
-              <w:lang w:val="en-US"/>
+              <w:lang w:eastAsia="en-GB"/>
             </w:rPr>
             <w:drawing>
               <wp:anchor distT="0" distB="0" distL="114300" distR="114300" simplePos="0" relativeHeight="251658240" behindDoc="1" locked="0" layoutInCell="1" allowOverlap="1" wp14:anchorId="35483B9E" wp14:editId="2F23EE26">
@@ -128,7 +128,7 @@
                         </pic:cNvPicPr>
                       </pic:nvPicPr>
                       <pic:blipFill>
-                        <a:blip r:embed="rId11" cstate="print">
+                        <a:blip r:embed="rId10" cstate="print">
                           <a:extLst>
                             <a:ext uri="{28A0092B-C50C-407E-A947-70E740481C1C}">
                               <a14:useLocalDpi xmlns:a14="http://schemas.microsoft.com/office/drawing/2010/main" val="0"/>
@@ -477,16 +477,8 @@
                       <w:rPr>
                         <w:rFonts w:asciiTheme="majorHAnsi" w:eastAsiaTheme="majorEastAsia" w:hAnsiTheme="majorHAnsi" w:cstheme="majorBidi"/>
                       </w:rPr>
-                      <w:t xml:space="preserve">CO600: </w:t>
+                      <w:t>CO600: JustHealth</w:t>
                     </w:r>
-                    <w:proofErr w:type="spellStart"/>
-                    <w:r>
-                      <w:rPr>
-                        <w:rFonts w:asciiTheme="majorHAnsi" w:eastAsiaTheme="majorEastAsia" w:hAnsiTheme="majorHAnsi" w:cstheme="majorBidi"/>
-                      </w:rPr>
-                      <w:t>JustHealth</w:t>
-                    </w:r>
-                    <w:proofErr w:type="spellEnd"/>
                     <w:r>
                       <w:rPr>
                         <w:rFonts w:asciiTheme="majorHAnsi" w:eastAsiaTheme="majorEastAsia" w:hAnsiTheme="majorHAnsi" w:cstheme="majorBidi"/>
@@ -540,14 +532,9 @@
       <w:pPr>
         <w:pStyle w:val="Title"/>
       </w:pPr>
-      <w:proofErr w:type="spellStart"/>
       <w:r>
         <w:lastRenderedPageBreak/>
-        <w:t>JustHealth</w:t>
-      </w:r>
-      <w:proofErr w:type="spellEnd"/>
-      <w:r>
-        <w:t xml:space="preserve"> Iteration 7</w:t>
+        <w:t>JustHealth Iteration 7</w:t>
       </w:r>
       <w:r>
         <w:t xml:space="preserve"> Plan</w:t>
@@ -558,15 +545,7 @@
     </w:p>
     <w:p>
       <w:r>
-        <w:t xml:space="preserve">Based on our user feedback for </w:t>
-      </w:r>
-      <w:proofErr w:type="spellStart"/>
-      <w:r>
-        <w:t>JustHealth</w:t>
-      </w:r>
-      <w:proofErr w:type="spellEnd"/>
-      <w:r>
-        <w:t xml:space="preserve"> Release 1 it has become noticeable that the design for both the website and the android app need improving. Therefore we have decided to create a whole iteration for working on the design. </w:t>
+        <w:t xml:space="preserve">Based on our user feedback for JustHealth Release 1 it has become noticeable that the design for both the website and the android app need improving. Therefore we have decided to create a whole iteration for working on the design. </w:t>
       </w:r>
     </w:p>
     <w:p>
@@ -577,12 +556,7 @@
         <w:t xml:space="preserve"> test cases for this iteration.</w:t>
       </w:r>
       <w:r>
-        <w:t xml:space="preserve"> However, we will run all the functionality tests again for both web and android to check that the changes d</w:t>
-      </w:r>
-      <w:bookmarkStart w:id="0" w:name="_GoBack"/>
-      <w:bookmarkEnd w:id="0"/>
-      <w:r>
-        <w:t xml:space="preserve">o not break any functionality. </w:t>
+        <w:t xml:space="preserve"> However, we will run all the functionality tests again for both web and android to check that the changes do not break any functionality. </w:t>
       </w:r>
     </w:p>
     <w:p>
@@ -786,7 +760,13 @@
         </w:numPr>
       </w:pPr>
       <w:r>
-        <w:t xml:space="preserve">Compatible with color blindness </w:t>
+        <w:t>Compatible with colo</w:t>
+      </w:r>
+      <w:r>
+        <w:t>u</w:t>
+      </w:r>
+      <w:r>
+        <w:t xml:space="preserve">r blindness </w:t>
       </w:r>
     </w:p>
     <w:p>
@@ -798,17 +778,506 @@
         </w:numPr>
       </w:pPr>
       <w:r>
+        <w:t xml:space="preserve">Website </w:t>
+      </w:r>
+      <w:r>
         <w:t>Design</w:t>
       </w:r>
     </w:p>
     <w:p>
       <w:r>
-        <w:t>We have decided for the app to try the android themes and change the colours and also to ensure we use more of the built in components.</w:t>
-      </w:r>
-    </w:p>
-    <w:p>
-      <w:r>
-        <w:t>For the website we have decided to make a more professional look, by creating a pin board for the home page to replace the tiles and have a list of navigation options either across the top or down the side. We are also going to use more models to create a smoother look.</w:t>
+        <w:t xml:space="preserve">For the website we have decided to make a more professional look, by creating a </w:t>
+      </w:r>
+      <w:r>
+        <w:t>dashboard</w:t>
+      </w:r>
+      <w:r>
+        <w:t xml:space="preserve"> for the home page to replace the tiles and have a list of navigation options either across the top or down the side. We are also going to </w:t>
+      </w:r>
+      <w:r>
+        <w:t>use more moda</w:t>
+      </w:r>
+      <w:r>
+        <w:t xml:space="preserve">ls to create a smoother </w:t>
+      </w:r>
+      <w:r>
+        <w:t>user experience</w:t>
+      </w:r>
+      <w:r>
+        <w:t>.</w:t>
+      </w:r>
+    </w:p>
+    <w:p>
+      <w:r>
+        <w:t>As a result of feedback post the first release of JustHealth, we have decided the application is in need of re-design. This is to improve the user interaction with the application and to make it more professional.</w:t>
+      </w:r>
+    </w:p>
+    <w:p>
+      <w:r>
+        <w:t>Each of the pages have been wire-framed again to give us an idea of the new appearance, this will help us to envision what we are working to produce in regards to design.</w:t>
+      </w:r>
+    </w:p>
+    <w:p>
+      <w:pPr>
+        <w:pStyle w:val="Heading2"/>
+      </w:pPr>
+      <w:r>
+        <w:lastRenderedPageBreak/>
+        <w:t>3.1 Log in</w:t>
+      </w:r>
+    </w:p>
+    <w:p>
+      <w:r>
+        <w:rPr>
+          <w:noProof/>
+          <w:lang w:eastAsia="en-GB"/>
+        </w:rPr>
+        <w:drawing>
+          <wp:anchor distT="0" distB="0" distL="114300" distR="114300" simplePos="0" relativeHeight="251663360" behindDoc="1" locked="0" layoutInCell="1" allowOverlap="1" wp14:anchorId="7BD8139A" wp14:editId="1AC35092">
+            <wp:simplePos x="0" y="0"/>
+            <wp:positionH relativeFrom="column">
+              <wp:posOffset>-581025</wp:posOffset>
+            </wp:positionH>
+            <wp:positionV relativeFrom="paragraph">
+              <wp:posOffset>173355</wp:posOffset>
+            </wp:positionV>
+            <wp:extent cx="6924675" cy="3178175"/>
+            <wp:effectExtent l="0" t="0" r="9525" b="3175"/>
+            <wp:wrapTight wrapText="bothSides">
+              <wp:wrapPolygon edited="0">
+                <wp:start x="0" y="0"/>
+                <wp:lineTo x="0" y="21492"/>
+                <wp:lineTo x="21570" y="21492"/>
+                <wp:lineTo x="21570" y="0"/>
+                <wp:lineTo x="0" y="0"/>
+              </wp:wrapPolygon>
+            </wp:wrapTight>
+            <wp:docPr id="13" name="Picture 13" descr="weblogin2"/>
+            <wp:cNvGraphicFramePr>
+              <a:graphicFrameLocks xmlns:a="http://schemas.openxmlformats.org/drawingml/2006/main" noChangeAspect="1"/>
+            </wp:cNvGraphicFramePr>
+            <a:graphic xmlns:a="http://schemas.openxmlformats.org/drawingml/2006/main">
+              <a:graphicData uri="http://schemas.openxmlformats.org/drawingml/2006/picture">
+                <pic:pic xmlns:pic="http://schemas.openxmlformats.org/drawingml/2006/picture">
+                  <pic:nvPicPr>
+                    <pic:cNvPr id="0" name="Picture 2" descr="weblogin2"/>
+                    <pic:cNvPicPr>
+                      <a:picLocks noChangeAspect="1" noChangeArrowheads="1"/>
+                    </pic:cNvPicPr>
+                  </pic:nvPicPr>
+                  <pic:blipFill>
+                    <a:blip r:embed="rId11">
+                      <a:extLst>
+                        <a:ext uri="{28A0092B-C50C-407E-A947-70E740481C1C}">
+                          <a14:useLocalDpi xmlns:a14="http://schemas.microsoft.com/office/drawing/2010/main" val="0"/>
+                        </a:ext>
+                      </a:extLst>
+                    </a:blip>
+                    <a:srcRect/>
+                    <a:stretch>
+                      <a:fillRect/>
+                    </a:stretch>
+                  </pic:blipFill>
+                  <pic:spPr bwMode="auto">
+                    <a:xfrm>
+                      <a:off x="0" y="0"/>
+                      <a:ext cx="6924675" cy="3178175"/>
+                    </a:xfrm>
+                    <a:prstGeom prst="rect">
+                      <a:avLst/>
+                    </a:prstGeom>
+                    <a:noFill/>
+                    <a:ln>
+                      <a:noFill/>
+                    </a:ln>
+                  </pic:spPr>
+                </pic:pic>
+              </a:graphicData>
+            </a:graphic>
+            <wp14:sizeRelH relativeFrom="page">
+              <wp14:pctWidth>0</wp14:pctWidth>
+            </wp14:sizeRelH>
+            <wp14:sizeRelV relativeFrom="page">
+              <wp14:pctHeight>0</wp14:pctHeight>
+            </wp14:sizeRelV>
+          </wp:anchor>
+        </w:drawing>
+      </w:r>
+      <w:r>
+        <w:t xml:space="preserve"> </w:t>
+      </w:r>
+    </w:p>
+    <w:p>
+      <w:r>
+        <w:t>The primary changes to the user log in page are creating a more professional first impression of the application. We will also make navigation to the registration page more obvious to the user.</w:t>
+      </w:r>
+    </w:p>
+    <w:p>
+      <w:pPr>
+        <w:rPr>
+          <w:rFonts w:asciiTheme="majorHAnsi" w:eastAsiaTheme="majorEastAsia" w:hAnsiTheme="majorHAnsi" w:cstheme="majorBidi"/>
+          <w:b/>
+          <w:bCs/>
+          <w:color w:val="4F81BD" w:themeColor="accent1"/>
+          <w:sz w:val="26"/>
+          <w:szCs w:val="26"/>
+        </w:rPr>
+      </w:pPr>
+      <w:r>
+        <w:br w:type="page"/>
+      </w:r>
+    </w:p>
+    <w:p>
+      <w:pPr>
+        <w:pStyle w:val="Heading2"/>
+      </w:pPr>
+      <w:r>
+        <w:rPr>
+          <w:noProof/>
+          <w:lang w:val="en-GB" w:eastAsia="en-GB"/>
+        </w:rPr>
+        <w:lastRenderedPageBreak/>
+        <w:drawing>
+          <wp:anchor distT="0" distB="0" distL="114300" distR="114300" simplePos="0" relativeHeight="251664384" behindDoc="1" locked="0" layoutInCell="1" allowOverlap="1" wp14:anchorId="2B74F2C2" wp14:editId="67B9D216">
+            <wp:simplePos x="0" y="0"/>
+            <wp:positionH relativeFrom="column">
+              <wp:posOffset>-514350</wp:posOffset>
+            </wp:positionH>
+            <wp:positionV relativeFrom="paragraph">
+              <wp:posOffset>273050</wp:posOffset>
+            </wp:positionV>
+            <wp:extent cx="6755130" cy="3034665"/>
+            <wp:effectExtent l="0" t="0" r="7620" b="0"/>
+            <wp:wrapTight wrapText="bothSides">
+              <wp:wrapPolygon edited="0">
+                <wp:start x="0" y="0"/>
+                <wp:lineTo x="0" y="21424"/>
+                <wp:lineTo x="21563" y="21424"/>
+                <wp:lineTo x="21563" y="0"/>
+                <wp:lineTo x="0" y="0"/>
+              </wp:wrapPolygon>
+            </wp:wrapTight>
+            <wp:docPr id="12" name="Picture 12" descr="webregistration2"/>
+            <wp:cNvGraphicFramePr>
+              <a:graphicFrameLocks xmlns:a="http://schemas.openxmlformats.org/drawingml/2006/main" noChangeAspect="1"/>
+            </wp:cNvGraphicFramePr>
+            <a:graphic xmlns:a="http://schemas.openxmlformats.org/drawingml/2006/main">
+              <a:graphicData uri="http://schemas.openxmlformats.org/drawingml/2006/picture">
+                <pic:pic xmlns:pic="http://schemas.openxmlformats.org/drawingml/2006/picture">
+                  <pic:nvPicPr>
+                    <pic:cNvPr id="0" name="Picture 3" descr="webregistration2"/>
+                    <pic:cNvPicPr>
+                      <a:picLocks noChangeAspect="1" noChangeArrowheads="1"/>
+                    </pic:cNvPicPr>
+                  </pic:nvPicPr>
+                  <pic:blipFill>
+                    <a:blip r:embed="rId12">
+                      <a:extLst>
+                        <a:ext uri="{28A0092B-C50C-407E-A947-70E740481C1C}">
+                          <a14:useLocalDpi xmlns:a14="http://schemas.microsoft.com/office/drawing/2010/main" val="0"/>
+                        </a:ext>
+                      </a:extLst>
+                    </a:blip>
+                    <a:srcRect/>
+                    <a:stretch>
+                      <a:fillRect/>
+                    </a:stretch>
+                  </pic:blipFill>
+                  <pic:spPr bwMode="auto">
+                    <a:xfrm>
+                      <a:off x="0" y="0"/>
+                      <a:ext cx="6755130" cy="3034665"/>
+                    </a:xfrm>
+                    <a:prstGeom prst="rect">
+                      <a:avLst/>
+                    </a:prstGeom>
+                    <a:noFill/>
+                    <a:ln>
+                      <a:noFill/>
+                    </a:ln>
+                  </pic:spPr>
+                </pic:pic>
+              </a:graphicData>
+            </a:graphic>
+            <wp14:sizeRelH relativeFrom="page">
+              <wp14:pctWidth>0</wp14:pctWidth>
+            </wp14:sizeRelH>
+            <wp14:sizeRelV relativeFrom="page">
+              <wp14:pctHeight>0</wp14:pctHeight>
+            </wp14:sizeRelV>
+          </wp:anchor>
+        </w:drawing>
+      </w:r>
+      <w:r>
+        <w:t>3.2 Registration</w:t>
+      </w:r>
+    </w:p>
+    <w:p>
+      <w:r>
+        <w:t>This page is now clearer to the user, some of the feedback we received was that users would not enter data into an application that didn’t look professional, official or of industry standard.</w:t>
+      </w:r>
+    </w:p>
+    <w:p>
+      <w:pPr>
+        <w:pStyle w:val="Heading2"/>
+      </w:pPr>
+      <w:r>
+        <w:rPr>
+          <w:noProof/>
+          <w:lang w:eastAsia="en-GB"/>
+        </w:rPr>
+        <w:drawing>
+          <wp:anchor distT="0" distB="0" distL="114300" distR="114300" simplePos="0" relativeHeight="251662336" behindDoc="1" locked="0" layoutInCell="1" allowOverlap="1" wp14:anchorId="1C0CDF7D" wp14:editId="34E68E96">
+            <wp:simplePos x="0" y="0"/>
+            <wp:positionH relativeFrom="column">
+              <wp:posOffset>-590550</wp:posOffset>
+            </wp:positionH>
+            <wp:positionV relativeFrom="paragraph">
+              <wp:posOffset>472440</wp:posOffset>
+            </wp:positionV>
+            <wp:extent cx="6877050" cy="3186430"/>
+            <wp:effectExtent l="0" t="0" r="0" b="0"/>
+            <wp:wrapTight wrapText="bothSides">
+              <wp:wrapPolygon edited="0">
+                <wp:start x="0" y="0"/>
+                <wp:lineTo x="0" y="21436"/>
+                <wp:lineTo x="21540" y="21436"/>
+                <wp:lineTo x="21540" y="0"/>
+                <wp:lineTo x="0" y="0"/>
+              </wp:wrapPolygon>
+            </wp:wrapTight>
+            <wp:docPr id="8" name="Picture 8" descr="C:\Users\benmcg92\AppData\Local\Microsoft\Windows\INetCache\Content.Word\webhome2.png"/>
+            <wp:cNvGraphicFramePr>
+              <a:graphicFrameLocks xmlns:a="http://schemas.openxmlformats.org/drawingml/2006/main" noChangeAspect="1"/>
+            </wp:cNvGraphicFramePr>
+            <a:graphic xmlns:a="http://schemas.openxmlformats.org/drawingml/2006/main">
+              <a:graphicData uri="http://schemas.openxmlformats.org/drawingml/2006/picture">
+                <pic:pic xmlns:pic="http://schemas.openxmlformats.org/drawingml/2006/picture">
+                  <pic:nvPicPr>
+                    <pic:cNvPr id="0" name="Picture 8" descr="C:\Users\benmcg92\AppData\Local\Microsoft\Windows\INetCache\Content.Word\webhome2.png"/>
+                    <pic:cNvPicPr>
+                      <a:picLocks noChangeAspect="1" noChangeArrowheads="1"/>
+                    </pic:cNvPicPr>
+                  </pic:nvPicPr>
+                  <pic:blipFill>
+                    <a:blip r:embed="rId13">
+                      <a:extLst>
+                        <a:ext uri="{28A0092B-C50C-407E-A947-70E740481C1C}">
+                          <a14:useLocalDpi xmlns:a14="http://schemas.microsoft.com/office/drawing/2010/main" val="0"/>
+                        </a:ext>
+                      </a:extLst>
+                    </a:blip>
+                    <a:srcRect/>
+                    <a:stretch>
+                      <a:fillRect/>
+                    </a:stretch>
+                  </pic:blipFill>
+                  <pic:spPr bwMode="auto">
+                    <a:xfrm>
+                      <a:off x="0" y="0"/>
+                      <a:ext cx="6877050" cy="3186430"/>
+                    </a:xfrm>
+                    <a:prstGeom prst="rect">
+                      <a:avLst/>
+                    </a:prstGeom>
+                    <a:noFill/>
+                    <a:ln>
+                      <a:noFill/>
+                    </a:ln>
+                  </pic:spPr>
+                </pic:pic>
+              </a:graphicData>
+            </a:graphic>
+            <wp14:sizeRelH relativeFrom="page">
+              <wp14:pctWidth>0</wp14:pctWidth>
+            </wp14:sizeRelH>
+            <wp14:sizeRelV relativeFrom="page">
+              <wp14:pctHeight>0</wp14:pctHeight>
+            </wp14:sizeRelV>
+          </wp:anchor>
+        </w:drawing>
+      </w:r>
+      <w:r>
+        <w:t>3.3 Home page (Dashboard style)</w:t>
+      </w:r>
+    </w:p>
+    <w:p/>
+    <w:p>
+      <w:r>
+        <w:t>Due to user feedback, we have decided to restructure the navigation of the web application. The tile layout will now be limited to the android application for ease of use, and will be replaced by a dashboard on the web.</w:t>
+      </w:r>
+    </w:p>
+    <w:p>
+      <w:r>
+        <w:t>The dashboard will incorporate relevant content to the user, depending on account type. From this page, the user will be able to navigate the application easily.</w:t>
+      </w:r>
+    </w:p>
+    <w:p>
+      <w:pPr>
+        <w:pStyle w:val="Heading2"/>
+      </w:pPr>
+      <w:r>
+        <w:lastRenderedPageBreak/>
+        <w:t>3.4 Appointments pages</w:t>
+      </w:r>
+    </w:p>
+    <w:p>
+      <w:r>
+        <w:rPr>
+          <w:noProof/>
+          <w:lang w:eastAsia="en-GB"/>
+        </w:rPr>
+        <w:drawing>
+          <wp:anchor distT="0" distB="0" distL="114300" distR="114300" simplePos="0" relativeHeight="251665408" behindDoc="1" locked="0" layoutInCell="1" allowOverlap="1" wp14:anchorId="4091C109" wp14:editId="7C0DE490">
+            <wp:simplePos x="0" y="0"/>
+            <wp:positionH relativeFrom="column">
+              <wp:posOffset>-552450</wp:posOffset>
+            </wp:positionH>
+            <wp:positionV relativeFrom="paragraph">
+              <wp:posOffset>184150</wp:posOffset>
+            </wp:positionV>
+            <wp:extent cx="6829425" cy="3590925"/>
+            <wp:effectExtent l="0" t="0" r="9525" b="9525"/>
+            <wp:wrapTight wrapText="bothSides">
+              <wp:wrapPolygon edited="0">
+                <wp:start x="0" y="0"/>
+                <wp:lineTo x="0" y="21543"/>
+                <wp:lineTo x="21570" y="21543"/>
+                <wp:lineTo x="21570" y="0"/>
+                <wp:lineTo x="0" y="0"/>
+              </wp:wrapPolygon>
+            </wp:wrapTight>
+            <wp:docPr id="11" name="Picture 11" descr="webappointments2"/>
+            <wp:cNvGraphicFramePr>
+              <a:graphicFrameLocks xmlns:a="http://schemas.openxmlformats.org/drawingml/2006/main" noChangeAspect="1"/>
+            </wp:cNvGraphicFramePr>
+            <a:graphic xmlns:a="http://schemas.openxmlformats.org/drawingml/2006/main">
+              <a:graphicData uri="http://schemas.openxmlformats.org/drawingml/2006/picture">
+                <pic:pic xmlns:pic="http://schemas.openxmlformats.org/drawingml/2006/picture">
+                  <pic:nvPicPr>
+                    <pic:cNvPr id="0" name="Picture 4" descr="webappointments2"/>
+                    <pic:cNvPicPr>
+                      <a:picLocks noChangeAspect="1" noChangeArrowheads="1"/>
+                    </pic:cNvPicPr>
+                  </pic:nvPicPr>
+                  <pic:blipFill>
+                    <a:blip r:embed="rId14">
+                      <a:extLst>
+                        <a:ext uri="{28A0092B-C50C-407E-A947-70E740481C1C}">
+                          <a14:useLocalDpi xmlns:a14="http://schemas.microsoft.com/office/drawing/2010/main" val="0"/>
+                        </a:ext>
+                      </a:extLst>
+                    </a:blip>
+                    <a:srcRect/>
+                    <a:stretch>
+                      <a:fillRect/>
+                    </a:stretch>
+                  </pic:blipFill>
+                  <pic:spPr bwMode="auto">
+                    <a:xfrm>
+                      <a:off x="0" y="0"/>
+                      <a:ext cx="6829425" cy="3590925"/>
+                    </a:xfrm>
+                    <a:prstGeom prst="rect">
+                      <a:avLst/>
+                    </a:prstGeom>
+                    <a:noFill/>
+                    <a:ln>
+                      <a:noFill/>
+                    </a:ln>
+                  </pic:spPr>
+                </pic:pic>
+              </a:graphicData>
+            </a:graphic>
+            <wp14:sizeRelH relativeFrom="page">
+              <wp14:pctWidth>0</wp14:pctWidth>
+            </wp14:sizeRelH>
+            <wp14:sizeRelV relativeFrom="page">
+              <wp14:pctHeight>0</wp14:pctHeight>
+            </wp14:sizeRelV>
+          </wp:anchor>
+        </w:drawing>
+      </w:r>
+    </w:p>
+    <w:p>
+      <w:r>
+        <w:rPr>
+          <w:noProof/>
+          <w:lang w:eastAsia="en-GB"/>
+        </w:rPr>
+        <w:drawing>
+          <wp:anchor distT="0" distB="0" distL="114300" distR="114300" simplePos="0" relativeHeight="251666432" behindDoc="1" locked="0" layoutInCell="1" allowOverlap="1" wp14:anchorId="0BF8D19C" wp14:editId="638DFB3A">
+            <wp:simplePos x="0" y="0"/>
+            <wp:positionH relativeFrom="column">
+              <wp:posOffset>-381000</wp:posOffset>
+            </wp:positionH>
+            <wp:positionV relativeFrom="paragraph">
+              <wp:posOffset>539750</wp:posOffset>
+            </wp:positionV>
+            <wp:extent cx="6715125" cy="3530600"/>
+            <wp:effectExtent l="0" t="0" r="9525" b="0"/>
+            <wp:wrapTight wrapText="bothSides">
+              <wp:wrapPolygon edited="0">
+                <wp:start x="0" y="0"/>
+                <wp:lineTo x="0" y="21445"/>
+                <wp:lineTo x="21569" y="21445"/>
+                <wp:lineTo x="21569" y="0"/>
+                <wp:lineTo x="0" y="0"/>
+              </wp:wrapPolygon>
+            </wp:wrapTight>
+            <wp:docPr id="9" name="Picture 9" descr="webnewappointment2"/>
+            <wp:cNvGraphicFramePr>
+              <a:graphicFrameLocks xmlns:a="http://schemas.openxmlformats.org/drawingml/2006/main" noChangeAspect="1"/>
+            </wp:cNvGraphicFramePr>
+            <a:graphic xmlns:a="http://schemas.openxmlformats.org/drawingml/2006/main">
+              <a:graphicData uri="http://schemas.openxmlformats.org/drawingml/2006/picture">
+                <pic:pic xmlns:pic="http://schemas.openxmlformats.org/drawingml/2006/picture">
+                  <pic:nvPicPr>
+                    <pic:cNvPr id="0" name="Picture 19" descr="webnewappointment2"/>
+                    <pic:cNvPicPr>
+                      <a:picLocks noChangeAspect="1" noChangeArrowheads="1"/>
+                    </pic:cNvPicPr>
+                  </pic:nvPicPr>
+                  <pic:blipFill>
+                    <a:blip r:embed="rId15">
+                      <a:extLst>
+                        <a:ext uri="{28A0092B-C50C-407E-A947-70E740481C1C}">
+                          <a14:useLocalDpi xmlns:a14="http://schemas.microsoft.com/office/drawing/2010/main" val="0"/>
+                        </a:ext>
+                      </a:extLst>
+                    </a:blip>
+                    <a:srcRect/>
+                    <a:stretch>
+                      <a:fillRect/>
+                    </a:stretch>
+                  </pic:blipFill>
+                  <pic:spPr bwMode="auto">
+                    <a:xfrm>
+                      <a:off x="0" y="0"/>
+                      <a:ext cx="6715125" cy="3530600"/>
+                    </a:xfrm>
+                    <a:prstGeom prst="rect">
+                      <a:avLst/>
+                    </a:prstGeom>
+                    <a:noFill/>
+                    <a:ln>
+                      <a:noFill/>
+                    </a:ln>
+                  </pic:spPr>
+                </pic:pic>
+              </a:graphicData>
+            </a:graphic>
+            <wp14:sizeRelH relativeFrom="page">
+              <wp14:pctWidth>0</wp14:pctWidth>
+            </wp14:sizeRelH>
+            <wp14:sizeRelV relativeFrom="page">
+              <wp14:pctHeight>0</wp14:pctHeight>
+            </wp14:sizeRelV>
+          </wp:anchor>
+        </w:drawing>
+      </w:r>
+      <w:r>
+        <w:t>Appointments will be reorganised and reordered so the navigation is more user friendly. The main update to this page will be the form to create a new appointment will now open in a modal.</w:t>
       </w:r>
     </w:p>
     <w:p/>
@@ -819,16 +1288,373 @@
       </w:pPr>
       <w:r>
         <w:lastRenderedPageBreak/>
-        <w:t xml:space="preserve">3.1 Website general design </w:t>
+        <w:t>3.5 Connections</w:t>
+      </w:r>
+    </w:p>
+    <w:p>
+      <w:r>
+        <w:rPr>
+          <w:noProof/>
+          <w:lang w:eastAsia="en-GB"/>
+        </w:rPr>
+        <w:drawing>
+          <wp:anchor distT="0" distB="0" distL="114300" distR="114300" simplePos="0" relativeHeight="251667456" behindDoc="1" locked="0" layoutInCell="1" allowOverlap="1" wp14:anchorId="32A757D4" wp14:editId="4021E8DA">
+            <wp:simplePos x="0" y="0"/>
+            <wp:positionH relativeFrom="column">
+              <wp:posOffset>-284480</wp:posOffset>
+            </wp:positionH>
+            <wp:positionV relativeFrom="paragraph">
+              <wp:posOffset>177165</wp:posOffset>
+            </wp:positionV>
+            <wp:extent cx="6304280" cy="3314700"/>
+            <wp:effectExtent l="0" t="0" r="1270" b="0"/>
+            <wp:wrapTight wrapText="bothSides">
+              <wp:wrapPolygon edited="0">
+                <wp:start x="0" y="0"/>
+                <wp:lineTo x="0" y="21476"/>
+                <wp:lineTo x="21539" y="21476"/>
+                <wp:lineTo x="21539" y="0"/>
+                <wp:lineTo x="0" y="0"/>
+              </wp:wrapPolygon>
+            </wp:wrapTight>
+            <wp:docPr id="7" name="Picture 7" descr="webcurrentconnections2"/>
+            <wp:cNvGraphicFramePr>
+              <a:graphicFrameLocks xmlns:a="http://schemas.openxmlformats.org/drawingml/2006/main" noChangeAspect="1"/>
+            </wp:cNvGraphicFramePr>
+            <a:graphic xmlns:a="http://schemas.openxmlformats.org/drawingml/2006/main">
+              <a:graphicData uri="http://schemas.openxmlformats.org/drawingml/2006/picture">
+                <pic:pic xmlns:pic="http://schemas.openxmlformats.org/drawingml/2006/picture">
+                  <pic:nvPicPr>
+                    <pic:cNvPr id="0" name="Picture 5" descr="webcurrentconnections2"/>
+                    <pic:cNvPicPr>
+                      <a:picLocks noChangeAspect="1" noChangeArrowheads="1"/>
+                    </pic:cNvPicPr>
+                  </pic:nvPicPr>
+                  <pic:blipFill>
+                    <a:blip r:embed="rId16">
+                      <a:extLst>
+                        <a:ext uri="{28A0092B-C50C-407E-A947-70E740481C1C}">
+                          <a14:useLocalDpi xmlns:a14="http://schemas.microsoft.com/office/drawing/2010/main" val="0"/>
+                        </a:ext>
+                      </a:extLst>
+                    </a:blip>
+                    <a:srcRect/>
+                    <a:stretch>
+                      <a:fillRect/>
+                    </a:stretch>
+                  </pic:blipFill>
+                  <pic:spPr bwMode="auto">
+                    <a:xfrm>
+                      <a:off x="0" y="0"/>
+                      <a:ext cx="6304280" cy="3314700"/>
+                    </a:xfrm>
+                    <a:prstGeom prst="rect">
+                      <a:avLst/>
+                    </a:prstGeom>
+                    <a:noFill/>
+                    <a:ln>
+                      <a:noFill/>
+                    </a:ln>
+                  </pic:spPr>
+                </pic:pic>
+              </a:graphicData>
+            </a:graphic>
+            <wp14:sizeRelH relativeFrom="page">
+              <wp14:pctWidth>0</wp14:pctWidth>
+            </wp14:sizeRelH>
+            <wp14:sizeRelV relativeFrom="page">
+              <wp14:pctHeight>0</wp14:pctHeight>
+            </wp14:sizeRelV>
+          </wp:anchor>
+        </w:drawing>
+      </w:r>
+    </w:p>
+    <w:p>
+      <w:r>
+        <w:rPr>
+          <w:noProof/>
+          <w:lang w:eastAsia="en-GB"/>
+        </w:rPr>
+        <w:drawing>
+          <wp:anchor distT="0" distB="0" distL="114300" distR="114300" simplePos="0" relativeHeight="251669504" behindDoc="1" locked="0" layoutInCell="1" allowOverlap="1" wp14:anchorId="58E12686" wp14:editId="2ADA5B73">
+            <wp:simplePos x="0" y="0"/>
+            <wp:positionH relativeFrom="column">
+              <wp:posOffset>-495300</wp:posOffset>
+            </wp:positionH>
+            <wp:positionV relativeFrom="paragraph">
+              <wp:posOffset>662305</wp:posOffset>
+            </wp:positionV>
+            <wp:extent cx="6743700" cy="3467100"/>
+            <wp:effectExtent l="0" t="0" r="0" b="0"/>
+            <wp:wrapTight wrapText="bothSides">
+              <wp:wrapPolygon edited="0">
+                <wp:start x="0" y="0"/>
+                <wp:lineTo x="0" y="21481"/>
+                <wp:lineTo x="21539" y="21481"/>
+                <wp:lineTo x="21539" y="0"/>
+                <wp:lineTo x="0" y="0"/>
+              </wp:wrapPolygon>
+            </wp:wrapTight>
+            <wp:docPr id="6" name="Picture 6" descr="webpendingconnections2"/>
+            <wp:cNvGraphicFramePr>
+              <a:graphicFrameLocks xmlns:a="http://schemas.openxmlformats.org/drawingml/2006/main" noChangeAspect="1"/>
+            </wp:cNvGraphicFramePr>
+            <a:graphic xmlns:a="http://schemas.openxmlformats.org/drawingml/2006/main">
+              <a:graphicData uri="http://schemas.openxmlformats.org/drawingml/2006/picture">
+                <pic:pic xmlns:pic="http://schemas.openxmlformats.org/drawingml/2006/picture">
+                  <pic:nvPicPr>
+                    <pic:cNvPr id="0" name="Picture 6" descr="webpendingconnections2"/>
+                    <pic:cNvPicPr>
+                      <a:picLocks noChangeAspect="1" noChangeArrowheads="1"/>
+                    </pic:cNvPicPr>
+                  </pic:nvPicPr>
+                  <pic:blipFill>
+                    <a:blip r:embed="rId17">
+                      <a:extLst>
+                        <a:ext uri="{28A0092B-C50C-407E-A947-70E740481C1C}">
+                          <a14:useLocalDpi xmlns:a14="http://schemas.microsoft.com/office/drawing/2010/main" val="0"/>
+                        </a:ext>
+                      </a:extLst>
+                    </a:blip>
+                    <a:srcRect/>
+                    <a:stretch>
+                      <a:fillRect/>
+                    </a:stretch>
+                  </pic:blipFill>
+                  <pic:spPr bwMode="auto">
+                    <a:xfrm>
+                      <a:off x="0" y="0"/>
+                      <a:ext cx="6743700" cy="3467100"/>
+                    </a:xfrm>
+                    <a:prstGeom prst="rect">
+                      <a:avLst/>
+                    </a:prstGeom>
+                    <a:noFill/>
+                    <a:ln>
+                      <a:noFill/>
+                    </a:ln>
+                  </pic:spPr>
+                </pic:pic>
+              </a:graphicData>
+            </a:graphic>
+            <wp14:sizeRelH relativeFrom="page">
+              <wp14:pctWidth>0</wp14:pctWidth>
+            </wp14:sizeRelH>
+            <wp14:sizeRelV relativeFrom="page">
+              <wp14:pctHeight>0</wp14:pctHeight>
+            </wp14:sizeRelV>
+          </wp:anchor>
+        </w:drawing>
+      </w:r>
+      <w:r>
+        <w:t>Similarly with connections, the pages are clearer, navigation is simpler and the overall feel is more professional.</w:t>
       </w:r>
     </w:p>
     <w:p/>
+    <w:p/>
     <w:p>
       <w:pPr>
         <w:pStyle w:val="Heading2"/>
       </w:pPr>
       <w:r>
-        <w:t>3.2 Website home page</w:t>
+        <w:lastRenderedPageBreak/>
+        <w:t>3.6 Settings pages</w:t>
+      </w:r>
+    </w:p>
+    <w:p>
+      <w:r>
+        <w:rPr>
+          <w:noProof/>
+          <w:lang w:eastAsia="en-GB"/>
+        </w:rPr>
+        <w:drawing>
+          <wp:anchor distT="0" distB="0" distL="114300" distR="114300" simplePos="0" relativeHeight="251670528" behindDoc="1" locked="0" layoutInCell="1" allowOverlap="1" wp14:anchorId="508FB999" wp14:editId="38E4442F">
+            <wp:simplePos x="0" y="0"/>
+            <wp:positionH relativeFrom="column">
+              <wp:posOffset>-203835</wp:posOffset>
+            </wp:positionH>
+            <wp:positionV relativeFrom="paragraph">
+              <wp:posOffset>129540</wp:posOffset>
+            </wp:positionV>
+            <wp:extent cx="6141085" cy="3162300"/>
+            <wp:effectExtent l="0" t="0" r="0" b="0"/>
+            <wp:wrapTight wrapText="bothSides">
+              <wp:wrapPolygon edited="0">
+                <wp:start x="0" y="0"/>
+                <wp:lineTo x="0" y="21470"/>
+                <wp:lineTo x="21508" y="21470"/>
+                <wp:lineTo x="21508" y="0"/>
+                <wp:lineTo x="0" y="0"/>
+              </wp:wrapPolygon>
+            </wp:wrapTight>
+            <wp:docPr id="5" name="Picture 5" descr="websettings2"/>
+            <wp:cNvGraphicFramePr>
+              <a:graphicFrameLocks xmlns:a="http://schemas.openxmlformats.org/drawingml/2006/main" noChangeAspect="1"/>
+            </wp:cNvGraphicFramePr>
+            <a:graphic xmlns:a="http://schemas.openxmlformats.org/drawingml/2006/main">
+              <a:graphicData uri="http://schemas.openxmlformats.org/drawingml/2006/picture">
+                <pic:pic xmlns:pic="http://schemas.openxmlformats.org/drawingml/2006/picture">
+                  <pic:nvPicPr>
+                    <pic:cNvPr id="0" name="Picture 7" descr="websettings2"/>
+                    <pic:cNvPicPr>
+                      <a:picLocks noChangeAspect="1" noChangeArrowheads="1"/>
+                    </pic:cNvPicPr>
+                  </pic:nvPicPr>
+                  <pic:blipFill>
+                    <a:blip r:embed="rId18">
+                      <a:extLst>
+                        <a:ext uri="{28A0092B-C50C-407E-A947-70E740481C1C}">
+                          <a14:useLocalDpi xmlns:a14="http://schemas.microsoft.com/office/drawing/2010/main" val="0"/>
+                        </a:ext>
+                      </a:extLst>
+                    </a:blip>
+                    <a:srcRect/>
+                    <a:stretch>
+                      <a:fillRect/>
+                    </a:stretch>
+                  </pic:blipFill>
+                  <pic:spPr bwMode="auto">
+                    <a:xfrm>
+                      <a:off x="0" y="0"/>
+                      <a:ext cx="6141085" cy="3162300"/>
+                    </a:xfrm>
+                    <a:prstGeom prst="rect">
+                      <a:avLst/>
+                    </a:prstGeom>
+                    <a:noFill/>
+                    <a:ln>
+                      <a:noFill/>
+                    </a:ln>
+                  </pic:spPr>
+                </pic:pic>
+              </a:graphicData>
+            </a:graphic>
+            <wp14:sizeRelH relativeFrom="page">
+              <wp14:pctWidth>0</wp14:pctWidth>
+            </wp14:sizeRelH>
+            <wp14:sizeRelV relativeFrom="page">
+              <wp14:pctHeight>0</wp14:pctHeight>
+            </wp14:sizeRelV>
+          </wp:anchor>
+        </w:drawing>
+      </w:r>
+      <w:r>
+        <w:t>User settings pages will be changed dramatically, the main aims being:</w:t>
+      </w:r>
+    </w:p>
+    <w:p>
+      <w:pPr>
+        <w:pStyle w:val="ListParagraph"/>
+        <w:numPr>
+          <w:ilvl w:val="0"/>
+          <w:numId w:val="21"/>
+        </w:numPr>
+        <w:spacing w:after="200" w:line="276" w:lineRule="auto"/>
+      </w:pPr>
+      <w:r>
+        <w:t>Keep everything accessible from one location</w:t>
+      </w:r>
+    </w:p>
+    <w:p>
+      <w:pPr>
+        <w:pStyle w:val="ListParagraph"/>
+        <w:numPr>
+          <w:ilvl w:val="0"/>
+          <w:numId w:val="21"/>
+        </w:numPr>
+        <w:spacing w:after="200" w:line="276" w:lineRule="auto"/>
+      </w:pPr>
+      <w:r>
+        <w:t>Prioritise ease of use</w:t>
+      </w:r>
+    </w:p>
+    <w:p>
+      <w:pPr>
+        <w:pStyle w:val="ListParagraph"/>
+        <w:numPr>
+          <w:ilvl w:val="0"/>
+          <w:numId w:val="21"/>
+        </w:numPr>
+        <w:spacing w:after="200" w:line="276" w:lineRule="auto"/>
+      </w:pPr>
+      <w:r>
+        <w:rPr>
+          <w:noProof/>
+          <w:lang w:val="en-GB" w:eastAsia="en-GB"/>
+        </w:rPr>
+        <w:drawing>
+          <wp:anchor distT="0" distB="0" distL="114300" distR="114300" simplePos="0" relativeHeight="251671552" behindDoc="1" locked="0" layoutInCell="1" allowOverlap="1" wp14:anchorId="34CFF108" wp14:editId="551097C7">
+            <wp:simplePos x="0" y="0"/>
+            <wp:positionH relativeFrom="column">
+              <wp:posOffset>-277495</wp:posOffset>
+            </wp:positionH>
+            <wp:positionV relativeFrom="paragraph">
+              <wp:posOffset>322580</wp:posOffset>
+            </wp:positionV>
+            <wp:extent cx="6306820" cy="3095625"/>
+            <wp:effectExtent l="0" t="0" r="0" b="9525"/>
+            <wp:wrapTight wrapText="bothSides">
+              <wp:wrapPolygon edited="0">
+                <wp:start x="0" y="0"/>
+                <wp:lineTo x="0" y="21534"/>
+                <wp:lineTo x="21530" y="21534"/>
+                <wp:lineTo x="21530" y="0"/>
+                <wp:lineTo x="0" y="0"/>
+              </wp:wrapPolygon>
+            </wp:wrapTight>
+            <wp:docPr id="4" name="Picture 4" descr="webdeactivate2"/>
+            <wp:cNvGraphicFramePr>
+              <a:graphicFrameLocks xmlns:a="http://schemas.openxmlformats.org/drawingml/2006/main" noChangeAspect="1"/>
+            </wp:cNvGraphicFramePr>
+            <a:graphic xmlns:a="http://schemas.openxmlformats.org/drawingml/2006/main">
+              <a:graphicData uri="http://schemas.openxmlformats.org/drawingml/2006/picture">
+                <pic:pic xmlns:pic="http://schemas.openxmlformats.org/drawingml/2006/picture">
+                  <pic:nvPicPr>
+                    <pic:cNvPr id="0" name="Picture 8" descr="webdeactivate2"/>
+                    <pic:cNvPicPr>
+                      <a:picLocks noChangeAspect="1" noChangeArrowheads="1"/>
+                    </pic:cNvPicPr>
+                  </pic:nvPicPr>
+                  <pic:blipFill>
+                    <a:blip r:embed="rId19">
+                      <a:extLst>
+                        <a:ext uri="{28A0092B-C50C-407E-A947-70E740481C1C}">
+                          <a14:useLocalDpi xmlns:a14="http://schemas.microsoft.com/office/drawing/2010/main" val="0"/>
+                        </a:ext>
+                      </a:extLst>
+                    </a:blip>
+                    <a:srcRect/>
+                    <a:stretch>
+                      <a:fillRect/>
+                    </a:stretch>
+                  </pic:blipFill>
+                  <pic:spPr bwMode="auto">
+                    <a:xfrm>
+                      <a:off x="0" y="0"/>
+                      <a:ext cx="6306820" cy="3095625"/>
+                    </a:xfrm>
+                    <a:prstGeom prst="rect">
+                      <a:avLst/>
+                    </a:prstGeom>
+                    <a:noFill/>
+                    <a:ln>
+                      <a:noFill/>
+                    </a:ln>
+                  </pic:spPr>
+                </pic:pic>
+              </a:graphicData>
+            </a:graphic>
+            <wp14:sizeRelH relativeFrom="page">
+              <wp14:pctWidth>0</wp14:pctWidth>
+            </wp14:sizeRelH>
+            <wp14:sizeRelV relativeFrom="page">
+              <wp14:pctHeight>0</wp14:pctHeight>
+            </wp14:sizeRelV>
+          </wp:anchor>
+        </w:drawing>
+      </w:r>
+      <w:r>
+        <w:t>Give all pages the same appearance</w:t>
       </w:r>
     </w:p>
     <w:p/>
@@ -837,21 +1663,208 @@
         <w:pStyle w:val="Heading2"/>
       </w:pPr>
       <w:r>
-        <w:t xml:space="preserve">3.3 Android general design  </w:t>
-      </w:r>
-    </w:p>
-    <w:p>
-      <w:pPr>
-        <w:pStyle w:val="ListParagraph"/>
-        <w:ind w:left="1200"/>
-      </w:pPr>
-    </w:p>
-    <w:p>
-      <w:pPr>
-        <w:pStyle w:val="ListParagraph"/>
-      </w:pPr>
+        <w:rPr>
+          <w:noProof/>
+          <w:lang w:eastAsia="en-GB"/>
+        </w:rPr>
+        <w:lastRenderedPageBreak/>
+        <w:drawing>
+          <wp:anchor distT="0" distB="0" distL="114300" distR="114300" simplePos="0" relativeHeight="251668480" behindDoc="1" locked="0" layoutInCell="1" allowOverlap="1" wp14:anchorId="58EBCAB1" wp14:editId="68CBD458">
+            <wp:simplePos x="0" y="0"/>
+            <wp:positionH relativeFrom="column">
+              <wp:posOffset>-478790</wp:posOffset>
+            </wp:positionH>
+            <wp:positionV relativeFrom="paragraph">
+              <wp:posOffset>381000</wp:posOffset>
+            </wp:positionV>
+            <wp:extent cx="6677025" cy="3568065"/>
+            <wp:effectExtent l="0" t="0" r="9525" b="0"/>
+            <wp:wrapTight wrapText="bothSides">
+              <wp:wrapPolygon edited="0">
+                <wp:start x="0" y="0"/>
+                <wp:lineTo x="0" y="21450"/>
+                <wp:lineTo x="21569" y="21450"/>
+                <wp:lineTo x="21569" y="0"/>
+                <wp:lineTo x="0" y="0"/>
+              </wp:wrapPolygon>
+            </wp:wrapTight>
+            <wp:docPr id="10" name="Picture 10" descr="webfaq2"/>
+            <wp:cNvGraphicFramePr>
+              <a:graphicFrameLocks xmlns:a="http://schemas.openxmlformats.org/drawingml/2006/main" noChangeAspect="1"/>
+            </wp:cNvGraphicFramePr>
+            <a:graphic xmlns:a="http://schemas.openxmlformats.org/drawingml/2006/main">
+              <a:graphicData uri="http://schemas.openxmlformats.org/drawingml/2006/picture">
+                <pic:pic xmlns:pic="http://schemas.openxmlformats.org/drawingml/2006/picture">
+                  <pic:nvPicPr>
+                    <pic:cNvPr id="0" name="Picture 28" descr="webfaq2"/>
+                    <pic:cNvPicPr>
+                      <a:picLocks noChangeAspect="1" noChangeArrowheads="1"/>
+                    </pic:cNvPicPr>
+                  </pic:nvPicPr>
+                  <pic:blipFill>
+                    <a:blip r:embed="rId20">
+                      <a:extLst>
+                        <a:ext uri="{28A0092B-C50C-407E-A947-70E740481C1C}">
+                          <a14:useLocalDpi xmlns:a14="http://schemas.microsoft.com/office/drawing/2010/main" val="0"/>
+                        </a:ext>
+                      </a:extLst>
+                    </a:blip>
+                    <a:srcRect/>
+                    <a:stretch>
+                      <a:fillRect/>
+                    </a:stretch>
+                  </pic:blipFill>
+                  <pic:spPr bwMode="auto">
+                    <a:xfrm>
+                      <a:off x="0" y="0"/>
+                      <a:ext cx="6677025" cy="3568065"/>
+                    </a:xfrm>
+                    <a:prstGeom prst="rect">
+                      <a:avLst/>
+                    </a:prstGeom>
+                    <a:noFill/>
+                    <a:ln>
+                      <a:noFill/>
+                    </a:ln>
+                  </pic:spPr>
+                </pic:pic>
+              </a:graphicData>
+            </a:graphic>
+            <wp14:sizeRelH relativeFrom="page">
+              <wp14:pctWidth>0</wp14:pctWidth>
+            </wp14:sizeRelH>
+            <wp14:sizeRelV relativeFrom="page">
+              <wp14:pctHeight>0</wp14:pctHeight>
+            </wp14:sizeRelV>
+          </wp:anchor>
+        </w:drawing>
+      </w:r>
+      <w:r>
+        <w:t>3.7 FAQs</w:t>
+      </w:r>
     </w:p>
     <w:p/>
+    <w:p>
+      <w:r>
+        <w:t>Frequently asked questions will now have a dedicated page, this aims to improve user experience. Each question can be clicked to reveal the answer and navigation to different pages will be improved, linking sections where appropriate.</w:t>
+      </w:r>
+    </w:p>
+    <w:p>
+      <w:pPr>
+        <w:pStyle w:val="Heading2"/>
+      </w:pPr>
+      <w:r>
+        <w:rPr>
+          <w:noProof/>
+          <w:lang w:val="en-GB" w:eastAsia="en-GB"/>
+        </w:rPr>
+        <w:drawing>
+          <wp:anchor distT="0" distB="0" distL="114300" distR="114300" simplePos="0" relativeHeight="251672576" behindDoc="1" locked="0" layoutInCell="1" allowOverlap="1" wp14:anchorId="285EA091" wp14:editId="2AF6B8C2">
+            <wp:simplePos x="0" y="0"/>
+            <wp:positionH relativeFrom="column">
+              <wp:posOffset>-507365</wp:posOffset>
+            </wp:positionH>
+            <wp:positionV relativeFrom="paragraph">
+              <wp:posOffset>312420</wp:posOffset>
+            </wp:positionV>
+            <wp:extent cx="6734810" cy="3305175"/>
+            <wp:effectExtent l="0" t="0" r="8890" b="9525"/>
+            <wp:wrapTight wrapText="bothSides">
+              <wp:wrapPolygon edited="0">
+                <wp:start x="0" y="0"/>
+                <wp:lineTo x="0" y="21538"/>
+                <wp:lineTo x="21567" y="21538"/>
+                <wp:lineTo x="21567" y="0"/>
+                <wp:lineTo x="0" y="0"/>
+              </wp:wrapPolygon>
+            </wp:wrapTight>
+            <wp:docPr id="3" name="Picture 3" descr="websearch2"/>
+            <wp:cNvGraphicFramePr>
+              <a:graphicFrameLocks xmlns:a="http://schemas.openxmlformats.org/drawingml/2006/main" noChangeAspect="1"/>
+            </wp:cNvGraphicFramePr>
+            <a:graphic xmlns:a="http://schemas.openxmlformats.org/drawingml/2006/main">
+              <a:graphicData uri="http://schemas.openxmlformats.org/drawingml/2006/picture">
+                <pic:pic xmlns:pic="http://schemas.openxmlformats.org/drawingml/2006/picture">
+                  <pic:nvPicPr>
+                    <pic:cNvPr id="0" name="Picture 9" descr="websearch2"/>
+                    <pic:cNvPicPr>
+                      <a:picLocks noChangeAspect="1" noChangeArrowheads="1"/>
+                    </pic:cNvPicPr>
+                  </pic:nvPicPr>
+                  <pic:blipFill>
+                    <a:blip r:embed="rId21">
+                      <a:extLst>
+                        <a:ext uri="{28A0092B-C50C-407E-A947-70E740481C1C}">
+                          <a14:useLocalDpi xmlns:a14="http://schemas.microsoft.com/office/drawing/2010/main" val="0"/>
+                        </a:ext>
+                      </a:extLst>
+                    </a:blip>
+                    <a:srcRect/>
+                    <a:stretch>
+                      <a:fillRect/>
+                    </a:stretch>
+                  </pic:blipFill>
+                  <pic:spPr bwMode="auto">
+                    <a:xfrm>
+                      <a:off x="0" y="0"/>
+                      <a:ext cx="6734810" cy="3305175"/>
+                    </a:xfrm>
+                    <a:prstGeom prst="rect">
+                      <a:avLst/>
+                    </a:prstGeom>
+                    <a:noFill/>
+                    <a:ln>
+                      <a:noFill/>
+                    </a:ln>
+                  </pic:spPr>
+                </pic:pic>
+              </a:graphicData>
+            </a:graphic>
+            <wp14:sizeRelH relativeFrom="page">
+              <wp14:pctWidth>0</wp14:pctWidth>
+            </wp14:sizeRelH>
+            <wp14:sizeRelV relativeFrom="page">
+              <wp14:pctHeight>0</wp14:pctHeight>
+            </wp14:sizeRelV>
+          </wp:anchor>
+        </w:drawing>
+      </w:r>
+      <w:r>
+        <w:t>3.8 Search</w:t>
+      </w:r>
+    </w:p>
+    <w:p>
+      <w:r>
+        <w:t>The search page will be improved to give it the same appearance as the other pages. Navigation will also be improved on this page.</w:t>
+      </w:r>
+    </w:p>
+    <w:p>
+      <w:pPr>
+        <w:pStyle w:val="Heading1"/>
+      </w:pPr>
+      <w:r>
+        <w:lastRenderedPageBreak/>
+        <w:t>4.0</w:t>
+      </w:r>
+      <w:r>
+        <w:t xml:space="preserve"> Android </w:t>
+      </w:r>
+      <w:r>
+        <w:t>D</w:t>
+      </w:r>
+      <w:r>
+        <w:t xml:space="preserve">esign  </w:t>
+      </w:r>
+    </w:p>
+    <w:p>
+      <w:r>
+        <w:t>We have decided for the app to try the android themes and change the colours and also to ensure we use more of the built in components.</w:t>
+      </w:r>
+    </w:p>
+    <w:p>
+      <w:bookmarkStart w:id="0" w:name="_GoBack"/>
+      <w:bookmarkEnd w:id="0"/>
+    </w:p>
     <w:p/>
     <w:p/>
     <w:p/>
@@ -869,7 +1882,7 @@
 </file>
 
 <file path=word/endnotes.xml><?xml version="1.0" encoding="utf-8"?>
-<w:endnotes xmlns:wpc="http://schemas.microsoft.com/office/word/2010/wordprocessingCanvas" xmlns:mo="http://schemas.microsoft.com/office/mac/office/2008/main" xmlns:mc="http://schemas.openxmlformats.org/markup-compatibility/2006" xmlns:mv="urn:schemas-microsoft-com:mac:vml" xmlns:o="urn:schemas-microsoft-com:office:office" xmlns:r="http://schemas.openxmlformats.org/officeDocument/2006/relationships" xmlns:m="http://schemas.openxmlformats.org/officeDocument/2006/math" xmlns:v="urn:schemas-microsoft-com:vml" xmlns:wp14="http://schemas.microsoft.com/office/word/2010/wordprocessingDrawing" xmlns:wp="http://schemas.openxmlformats.org/drawingml/2006/wordprocessingDrawing" xmlns:w10="urn:schemas-microsoft-com:office:word" xmlns:w="http://schemas.openxmlformats.org/wordprocessingml/2006/main" xmlns:w14="http://schemas.microsoft.com/office/word/2010/wordml" xmlns:wpg="http://schemas.microsoft.com/office/word/2010/wordprocessingGroup" xmlns:wpi="http://schemas.microsoft.com/office/word/2010/wordprocessingInk" xmlns:wne="http://schemas.microsoft.com/office/word/2006/wordml" xmlns:wps="http://schemas.microsoft.com/office/word/2010/wordprocessingShape" mc:Ignorable="w14 wp14">
+<w:endnotes xmlns:wpc="http://schemas.microsoft.com/office/word/2010/wordprocessingCanvas" xmlns:mc="http://schemas.openxmlformats.org/markup-compatibility/2006" xmlns:o="urn:schemas-microsoft-com:office:office" xmlns:r="http://schemas.openxmlformats.org/officeDocument/2006/relationships" xmlns:m="http://schemas.openxmlformats.org/officeDocument/2006/math" xmlns:v="urn:schemas-microsoft-com:vml" xmlns:wp14="http://schemas.microsoft.com/office/word/2010/wordprocessingDrawing" xmlns:wp="http://schemas.openxmlformats.org/drawingml/2006/wordprocessingDrawing" xmlns:w10="urn:schemas-microsoft-com:office:word" xmlns:w="http://schemas.openxmlformats.org/wordprocessingml/2006/main" xmlns:w14="http://schemas.microsoft.com/office/word/2010/wordml" xmlns:w15="http://schemas.microsoft.com/office/word/2012/wordml" xmlns:wpg="http://schemas.microsoft.com/office/word/2010/wordprocessingGroup" xmlns:wpi="http://schemas.microsoft.com/office/word/2010/wordprocessingInk" xmlns:wne="http://schemas.microsoft.com/office/word/2006/wordml" xmlns:wps="http://schemas.microsoft.com/office/word/2010/wordprocessingShape" mc:Ignorable="w14 w15 wp14">
   <w:endnote w:type="separator" w:id="-1">
     <w:p>
       <w:pPr>
@@ -894,7 +1907,7 @@
 </file>
 
 <file path=word/footnotes.xml><?xml version="1.0" encoding="utf-8"?>
-<w:footnotes xmlns:wpc="http://schemas.microsoft.com/office/word/2010/wordprocessingCanvas" xmlns:mo="http://schemas.microsoft.com/office/mac/office/2008/main" xmlns:mc="http://schemas.openxmlformats.org/markup-compatibility/2006" xmlns:mv="urn:schemas-microsoft-com:mac:vml" xmlns:o="urn:schemas-microsoft-com:office:office" xmlns:r="http://schemas.openxmlformats.org/officeDocument/2006/relationships" xmlns:m="http://schemas.openxmlformats.org/officeDocument/2006/math" xmlns:v="urn:schemas-microsoft-com:vml" xmlns:wp14="http://schemas.microsoft.com/office/word/2010/wordprocessingDrawing" xmlns:wp="http://schemas.openxmlformats.org/drawingml/2006/wordprocessingDrawing" xmlns:w10="urn:schemas-microsoft-com:office:word" xmlns:w="http://schemas.openxmlformats.org/wordprocessingml/2006/main" xmlns:w14="http://schemas.microsoft.com/office/word/2010/wordml" xmlns:wpg="http://schemas.microsoft.com/office/word/2010/wordprocessingGroup" xmlns:wpi="http://schemas.microsoft.com/office/word/2010/wordprocessingInk" xmlns:wne="http://schemas.microsoft.com/office/word/2006/wordml" xmlns:wps="http://schemas.microsoft.com/office/word/2010/wordprocessingShape" mc:Ignorable="w14 wp14">
+<w:footnotes xmlns:wpc="http://schemas.microsoft.com/office/word/2010/wordprocessingCanvas" xmlns:mc="http://schemas.openxmlformats.org/markup-compatibility/2006" xmlns:o="urn:schemas-microsoft-com:office:office" xmlns:r="http://schemas.openxmlformats.org/officeDocument/2006/relationships" xmlns:m="http://schemas.openxmlformats.org/officeDocument/2006/math" xmlns:v="urn:schemas-microsoft-com:vml" xmlns:wp14="http://schemas.microsoft.com/office/word/2010/wordprocessingDrawing" xmlns:wp="http://schemas.openxmlformats.org/drawingml/2006/wordprocessingDrawing" xmlns:w10="urn:schemas-microsoft-com:office:word" xmlns:w="http://schemas.openxmlformats.org/wordprocessingml/2006/main" xmlns:w14="http://schemas.microsoft.com/office/word/2010/wordml" xmlns:w15="http://schemas.microsoft.com/office/word/2012/wordml" xmlns:wpg="http://schemas.microsoft.com/office/word/2010/wordprocessingGroup" xmlns:wpi="http://schemas.microsoft.com/office/word/2010/wordprocessingInk" xmlns:wne="http://schemas.microsoft.com/office/word/2006/wordml" xmlns:wps="http://schemas.microsoft.com/office/word/2010/wordprocessingShape" mc:Ignorable="w14 w15 wp14">
   <w:footnote w:type="separator" w:id="-1">
     <w:p>
       <w:pPr>
@@ -919,7 +1932,7 @@
 </file>
 
 <file path=word/numbering.xml><?xml version="1.0" encoding="utf-8"?>
-<w:numbering xmlns:wpc="http://schemas.microsoft.com/office/word/2010/wordprocessingCanvas" xmlns:mo="http://schemas.microsoft.com/office/mac/office/2008/main" xmlns:mc="http://schemas.openxmlformats.org/markup-compatibility/2006" xmlns:mv="urn:schemas-microsoft-com:mac:vml" xmlns:o="urn:schemas-microsoft-com:office:office" xmlns:r="http://schemas.openxmlformats.org/officeDocument/2006/relationships" xmlns:m="http://schemas.openxmlformats.org/officeDocument/2006/math" xmlns:v="urn:schemas-microsoft-com:vml" xmlns:wp14="http://schemas.microsoft.com/office/word/2010/wordprocessingDrawing" xmlns:wp="http://schemas.openxmlformats.org/drawingml/2006/wordprocessingDrawing" xmlns:w10="urn:schemas-microsoft-com:office:word" xmlns:w="http://schemas.openxmlformats.org/wordprocessingml/2006/main" xmlns:w14="http://schemas.microsoft.com/office/word/2010/wordml" xmlns:wpg="http://schemas.microsoft.com/office/word/2010/wordprocessingGroup" xmlns:wpi="http://schemas.microsoft.com/office/word/2010/wordprocessingInk" xmlns:wne="http://schemas.microsoft.com/office/word/2006/wordml" xmlns:wps="http://schemas.microsoft.com/office/word/2010/wordprocessingShape" mc:Ignorable="w14 wp14">
+<w:numbering xmlns:wpc="http://schemas.microsoft.com/office/word/2010/wordprocessingCanvas" xmlns:mc="http://schemas.openxmlformats.org/markup-compatibility/2006" xmlns:o="urn:schemas-microsoft-com:office:office" xmlns:r="http://schemas.openxmlformats.org/officeDocument/2006/relationships" xmlns:m="http://schemas.openxmlformats.org/officeDocument/2006/math" xmlns:v="urn:schemas-microsoft-com:vml" xmlns:wp14="http://schemas.microsoft.com/office/word/2010/wordprocessingDrawing" xmlns:wp="http://schemas.openxmlformats.org/drawingml/2006/wordprocessingDrawing" xmlns:w10="urn:schemas-microsoft-com:office:word" xmlns:w="http://schemas.openxmlformats.org/wordprocessingml/2006/main" xmlns:w14="http://schemas.microsoft.com/office/word/2010/wordml" xmlns:w15="http://schemas.microsoft.com/office/word/2012/wordml" xmlns:wpg="http://schemas.microsoft.com/office/word/2010/wordprocessingGroup" xmlns:wpi="http://schemas.microsoft.com/office/word/2010/wordprocessingInk" xmlns:wne="http://schemas.microsoft.com/office/word/2006/wordml" xmlns:wps="http://schemas.microsoft.com/office/word/2010/wordprocessingShape" mc:Ignorable="w14 w15 wp14">
   <w:abstractNum w:abstractNumId="0">
     <w:nsid w:val="0C140A28"/>
     <w:multiLevelType w:val="hybridMultilevel"/>
@@ -2288,6 +3301,119 @@
     </w:lvl>
   </w:abstractNum>
   <w:abstractNum w:abstractNumId="13">
+    <w:nsid w:val="48D856CA"/>
+    <w:multiLevelType w:val="hybridMultilevel"/>
+    <w:tmpl w:val="E860730C"/>
+    <w:lvl w:ilvl="0" w:tplc="08090001">
+      <w:start w:val="1"/>
+      <w:numFmt w:val="bullet"/>
+      <w:lvlText w:val=""/>
+      <w:lvlJc w:val="left"/>
+      <w:pPr>
+        <w:ind w:left="720" w:hanging="360"/>
+      </w:pPr>
+      <w:rPr>
+        <w:rFonts w:ascii="Symbol" w:hAnsi="Symbol" w:hint="default"/>
+      </w:rPr>
+    </w:lvl>
+    <w:lvl w:ilvl="1" w:tplc="B038C92C">
+      <w:start w:val="1"/>
+      <w:numFmt w:val="bullet"/>
+      <w:lvlText w:val="-"/>
+      <w:lvlJc w:val="left"/>
+      <w:pPr>
+        <w:ind w:left="1440" w:hanging="360"/>
+      </w:pPr>
+      <w:rPr>
+        <w:rFonts w:ascii="Courier New" w:hAnsi="Courier New" w:hint="default"/>
+      </w:rPr>
+    </w:lvl>
+    <w:lvl w:ilvl="2" w:tplc="08090005" w:tentative="1">
+      <w:start w:val="1"/>
+      <w:numFmt w:val="bullet"/>
+      <w:lvlText w:val=""/>
+      <w:lvlJc w:val="left"/>
+      <w:pPr>
+        <w:ind w:left="2160" w:hanging="360"/>
+      </w:pPr>
+      <w:rPr>
+        <w:rFonts w:ascii="Wingdings" w:hAnsi="Wingdings" w:hint="default"/>
+      </w:rPr>
+    </w:lvl>
+    <w:lvl w:ilvl="3" w:tplc="08090001" w:tentative="1">
+      <w:start w:val="1"/>
+      <w:numFmt w:val="bullet"/>
+      <w:lvlText w:val=""/>
+      <w:lvlJc w:val="left"/>
+      <w:pPr>
+        <w:ind w:left="2880" w:hanging="360"/>
+      </w:pPr>
+      <w:rPr>
+        <w:rFonts w:ascii="Symbol" w:hAnsi="Symbol" w:hint="default"/>
+      </w:rPr>
+    </w:lvl>
+    <w:lvl w:ilvl="4" w:tplc="08090003" w:tentative="1">
+      <w:start w:val="1"/>
+      <w:numFmt w:val="bullet"/>
+      <w:lvlText w:val="o"/>
+      <w:lvlJc w:val="left"/>
+      <w:pPr>
+        <w:ind w:left="3600" w:hanging="360"/>
+      </w:pPr>
+      <w:rPr>
+        <w:rFonts w:ascii="Courier New" w:hAnsi="Courier New" w:cs="Courier New" w:hint="default"/>
+      </w:rPr>
+    </w:lvl>
+    <w:lvl w:ilvl="5" w:tplc="08090005" w:tentative="1">
+      <w:start w:val="1"/>
+      <w:numFmt w:val="bullet"/>
+      <w:lvlText w:val=""/>
+      <w:lvlJc w:val="left"/>
+      <w:pPr>
+        <w:ind w:left="4320" w:hanging="360"/>
+      </w:pPr>
+      <w:rPr>
+        <w:rFonts w:ascii="Wingdings" w:hAnsi="Wingdings" w:hint="default"/>
+      </w:rPr>
+    </w:lvl>
+    <w:lvl w:ilvl="6" w:tplc="08090001" w:tentative="1">
+      <w:start w:val="1"/>
+      <w:numFmt w:val="bullet"/>
+      <w:lvlText w:val=""/>
+      <w:lvlJc w:val="left"/>
+      <w:pPr>
+        <w:ind w:left="5040" w:hanging="360"/>
+      </w:pPr>
+      <w:rPr>
+        <w:rFonts w:ascii="Symbol" w:hAnsi="Symbol" w:hint="default"/>
+      </w:rPr>
+    </w:lvl>
+    <w:lvl w:ilvl="7" w:tplc="08090003" w:tentative="1">
+      <w:start w:val="1"/>
+      <w:numFmt w:val="bullet"/>
+      <w:lvlText w:val="o"/>
+      <w:lvlJc w:val="left"/>
+      <w:pPr>
+        <w:ind w:left="5760" w:hanging="360"/>
+      </w:pPr>
+      <w:rPr>
+        <w:rFonts w:ascii="Courier New" w:hAnsi="Courier New" w:cs="Courier New" w:hint="default"/>
+      </w:rPr>
+    </w:lvl>
+    <w:lvl w:ilvl="8" w:tplc="08090005" w:tentative="1">
+      <w:start w:val="1"/>
+      <w:numFmt w:val="bullet"/>
+      <w:lvlText w:val=""/>
+      <w:lvlJc w:val="left"/>
+      <w:pPr>
+        <w:ind w:left="6480" w:hanging="360"/>
+      </w:pPr>
+      <w:rPr>
+        <w:rFonts w:ascii="Wingdings" w:hAnsi="Wingdings" w:hint="default"/>
+      </w:rPr>
+    </w:lvl>
+  </w:abstractNum>
+  <w:abstractNum w:abstractNumId="14">
     <w:nsid w:val="4ABB3346"/>
     <w:multiLevelType w:val="multilevel"/>
     <w:tmpl w:val="95F449B0"/>
@@ -2400,7 +3526,7 @@
       </w:rPr>
     </w:lvl>
   </w:abstractNum>
-  <w:abstractNum w:abstractNumId="14">
+  <w:abstractNum w:abstractNumId="15">
     <w:nsid w:val="4E8B0158"/>
     <w:multiLevelType w:val="hybridMultilevel"/>
     <w:tmpl w:val="6AD02E66"/>
@@ -2513,7 +3639,7 @@
       </w:rPr>
     </w:lvl>
   </w:abstractNum>
-  <w:abstractNum w:abstractNumId="15">
+  <w:abstractNum w:abstractNumId="16">
     <w:nsid w:val="597407E8"/>
     <w:multiLevelType w:val="hybridMultilevel"/>
     <w:tmpl w:val="E38C23F6"/>
@@ -2602,7 +3728,7 @@
       </w:pPr>
     </w:lvl>
   </w:abstractNum>
-  <w:abstractNum w:abstractNumId="16">
+  <w:abstractNum w:abstractNumId="17">
     <w:nsid w:val="6D01001C"/>
     <w:multiLevelType w:val="hybridMultilevel"/>
     <w:tmpl w:val="EEA60DD2"/>
@@ -2715,7 +3841,7 @@
       </w:rPr>
     </w:lvl>
   </w:abstractNum>
-  <w:abstractNum w:abstractNumId="17">
+  <w:abstractNum w:abstractNumId="18">
     <w:nsid w:val="6EB57150"/>
     <w:multiLevelType w:val="hybridMultilevel"/>
     <w:tmpl w:val="A3D0DC9E"/>
@@ -2828,7 +3954,7 @@
       </w:rPr>
     </w:lvl>
   </w:abstractNum>
-  <w:abstractNum w:abstractNumId="18">
+  <w:abstractNum w:abstractNumId="19">
     <w:nsid w:val="7AD91C96"/>
     <w:multiLevelType w:val="hybridMultilevel"/>
     <w:tmpl w:val="8B907870"/>
@@ -2917,7 +4043,7 @@
       </w:pPr>
     </w:lvl>
   </w:abstractNum>
-  <w:abstractNum w:abstractNumId="19">
+  <w:abstractNum w:abstractNumId="20">
     <w:nsid w:val="7D0A3CF2"/>
     <w:multiLevelType w:val="hybridMultilevel"/>
     <w:tmpl w:val="937A579C"/>
@@ -3031,13 +4157,13 @@
     </w:lvl>
   </w:abstractNum>
   <w:num w:numId="1">
-    <w:abstractNumId w:val="13"/>
+    <w:abstractNumId w:val="14"/>
   </w:num>
   <w:num w:numId="2">
     <w:abstractNumId w:val="9"/>
   </w:num>
   <w:num w:numId="3">
-    <w:abstractNumId w:val="18"/>
+    <w:abstractNumId w:val="19"/>
   </w:num>
   <w:num w:numId="4">
     <w:abstractNumId w:val="7"/>
@@ -3046,7 +4172,7 @@
     <w:abstractNumId w:val="3"/>
   </w:num>
   <w:num w:numId="6">
-    <w:abstractNumId w:val="16"/>
+    <w:abstractNumId w:val="17"/>
   </w:num>
   <w:num w:numId="7">
     <w:abstractNumId w:val="4"/>
@@ -3067,13 +4193,13 @@
     <w:abstractNumId w:val="10"/>
   </w:num>
   <w:num w:numId="13">
-    <w:abstractNumId w:val="15"/>
+    <w:abstractNumId w:val="16"/>
   </w:num>
   <w:num w:numId="14">
     <w:abstractNumId w:val="11"/>
   </w:num>
   <w:num w:numId="15">
-    <w:abstractNumId w:val="14"/>
+    <w:abstractNumId w:val="15"/>
   </w:num>
   <w:num w:numId="16">
     <w:abstractNumId w:val="6"/>
@@ -3082,19 +4208,22 @@
     <w:abstractNumId w:val="1"/>
   </w:num>
   <w:num w:numId="18">
-    <w:abstractNumId w:val="17"/>
+    <w:abstractNumId w:val="18"/>
   </w:num>
   <w:num w:numId="19">
-    <w:abstractNumId w:val="19"/>
+    <w:abstractNumId w:val="20"/>
   </w:num>
   <w:num w:numId="20">
     <w:abstractNumId w:val="12"/>
+  </w:num>
+  <w:num w:numId="21">
+    <w:abstractNumId w:val="13"/>
   </w:num>
 </w:numbering>
 </file>
 
 <file path=word/styles.xml><?xml version="1.0" encoding="utf-8"?>
-<w:styles xmlns:mc="http://schemas.openxmlformats.org/markup-compatibility/2006" xmlns:r="http://schemas.openxmlformats.org/officeDocument/2006/relationships" xmlns:w="http://schemas.openxmlformats.org/wordprocessingml/2006/main" xmlns:w14="http://schemas.microsoft.com/office/word/2010/wordml" mc:Ignorable="w14">
+<w:styles xmlns:mc="http://schemas.openxmlformats.org/markup-compatibility/2006" xmlns:r="http://schemas.openxmlformats.org/officeDocument/2006/relationships" xmlns:w="http://schemas.openxmlformats.org/wordprocessingml/2006/main" xmlns:w14="http://schemas.microsoft.com/office/word/2010/wordml" xmlns:w15="http://schemas.microsoft.com/office/word/2012/wordml" mc:Ignorable="w14 w15">
   <w:docDefaults>
     <w:rPrDefault>
       <w:rPr>
@@ -3110,601 +4239,369 @@
       </w:pPr>
     </w:pPrDefault>
   </w:docDefaults>
-  <w:latentStyles w:defLockedState="0" w:defUIPriority="99" w:defSemiHidden="1" w:defUnhideWhenUsed="1" w:defQFormat="0" w:count="276">
-    <w:lsdException w:name="Normal" w:semiHidden="0" w:uiPriority="0" w:unhideWhenUsed="0" w:qFormat="1"/>
-    <w:lsdException w:name="heading 1" w:semiHidden="0" w:uiPriority="9" w:unhideWhenUsed="0" w:qFormat="1"/>
-    <w:lsdException w:name="heading 2" w:uiPriority="9" w:qFormat="1"/>
-    <w:lsdException w:name="heading 3" w:uiPriority="9" w:qFormat="1"/>
-    <w:lsdException w:name="heading 4" w:uiPriority="9" w:qFormat="1"/>
-    <w:lsdException w:name="heading 5" w:uiPriority="9" w:qFormat="1"/>
-    <w:lsdException w:name="heading 6" w:uiPriority="9" w:qFormat="1"/>
-    <w:lsdException w:name="heading 7" w:uiPriority="9" w:qFormat="1"/>
-    <w:lsdException w:name="heading 8" w:uiPriority="9" w:qFormat="1"/>
-    <w:lsdException w:name="heading 9" w:uiPriority="9" w:qFormat="1"/>
-    <w:lsdException w:name="toc 1" w:uiPriority="39"/>
-    <w:lsdException w:name="toc 2" w:uiPriority="39"/>
-    <w:lsdException w:name="toc 3" w:uiPriority="39"/>
-    <w:lsdException w:name="toc 4" w:uiPriority="39"/>
-    <w:lsdException w:name="toc 5" w:uiPriority="39"/>
-    <w:lsdException w:name="toc 6" w:uiPriority="39"/>
-    <w:lsdException w:name="toc 7" w:uiPriority="39"/>
-    <w:lsdException w:name="toc 8" w:uiPriority="39"/>
-    <w:lsdException w:name="toc 9" w:uiPriority="39"/>
-    <w:lsdException w:name="caption" w:uiPriority="35" w:qFormat="1"/>
-    <w:lsdException w:name="Title" w:semiHidden="0" w:uiPriority="10" w:unhideWhenUsed="0" w:qFormat="1"/>
-    <w:lsdException w:name="Default Paragraph Font" w:uiPriority="1"/>
-    <w:lsdException w:name="Subtitle" w:semiHidden="0" w:uiPriority="11" w:unhideWhenUsed="0" w:qFormat="1"/>
-    <w:lsdException w:name="Strong" w:semiHidden="0" w:uiPriority="22" w:unhideWhenUsed="0" w:qFormat="1"/>
-    <w:lsdException w:name="Emphasis" w:semiHidden="0" w:uiPriority="20" w:unhideWhenUsed="0" w:qFormat="1"/>
-    <w:lsdException w:name="Table Grid" w:semiHidden="0" w:uiPriority="59" w:unhideWhenUsed="0"/>
-    <w:lsdException w:name="Note Level 1" w:semiHidden="0" w:unhideWhenUsed="0"/>
-    <w:lsdException w:name="Note Level 2" w:semiHidden="0" w:unhideWhenUsed="0"/>
-    <w:lsdException w:name="Note Level 3" w:semiHidden="0" w:unhideWhenUsed="0"/>
-    <w:lsdException w:name="Note Level 4" w:semiHidden="0" w:unhideWhenUsed="0"/>
-    <w:lsdException w:name="Note Level 5" w:semiHidden="0" w:unhideWhenUsed="0"/>
-    <w:lsdException w:name="Note Level 6" w:semiHidden="0" w:unhideWhenUsed="0"/>
-    <w:lsdException w:name="Note Level 7" w:semiHidden="0" w:unhideWhenUsed="0"/>
-    <w:lsdException w:name="Note Level 8" w:semiHidden="0" w:unhideWhenUsed="0"/>
-    <w:lsdException w:name="Note Level 9" w:semiHidden="0" w:unhideWhenUsed="0"/>
-    <w:lsdException w:name="Placeholder Text" w:unhideWhenUsed="0"/>
-    <w:lsdException w:name="No Spacing" w:semiHidden="0" w:uiPriority="1" w:unhideWhenUsed="0" w:qFormat="1"/>
-    <w:lsdException w:name="Light Shading" w:semiHidden="0" w:uiPriority="60" w:unhideWhenUsed="0"/>
-    <w:lsdException w:name="Light List" w:semiHidden="0" w:uiPriority="61" w:unhideWhenUsed="0"/>
-    <w:lsdException w:name="Light Grid" w:semiHidden="0" w:uiPriority="62" w:unhideWhenUsed="0"/>
-    <w:lsdException w:name="Medium Shading 1" w:semiHidden="0" w:uiPriority="63" w:unhideWhenUsed="0"/>
-    <w:lsdException w:name="Medium Shading 2" w:semiHidden="0" w:uiPriority="64" w:unhideWhenUsed="0"/>
-    <w:lsdException w:name="Medium List 1" w:semiHidden="0" w:uiPriority="65" w:unhideWhenUsed="0"/>
-    <w:lsdException w:name="Medium List 2" w:semiHidden="0" w:uiPriority="66" w:unhideWhenUsed="0"/>
-    <w:lsdException w:name="Medium Grid 1" w:semiHidden="0" w:uiPriority="67" w:unhideWhenUsed="0"/>
-    <w:lsdException w:name="Medium Grid 2" w:semiHidden="0" w:uiPriority="68" w:unhideWhenUsed="0"/>
-    <w:lsdException w:name="Medium Grid 3" w:semiHidden="0" w:uiPriority="69" w:unhideWhenUsed="0"/>
-    <w:lsdException w:name="Dark List" w:semiHidden="0" w:uiPriority="70" w:unhideWhenUsed="0"/>
-    <w:lsdException w:name="Colorful Shading" w:semiHidden="0" w:uiPriority="71" w:unhideWhenUsed="0"/>
-    <w:lsdException w:name="Colorful List" w:semiHidden="0" w:uiPriority="72" w:unhideWhenUsed="0"/>
-    <w:lsdException w:name="Colorful Grid" w:semiHidden="0" w:uiPriority="73" w:unhideWhenUsed="0"/>
-    <w:lsdException w:name="Light Shading Accent 1" w:semiHidden="0" w:uiPriority="60" w:unhideWhenUsed="0"/>
-    <w:lsdException w:name="Light List Accent 1" w:semiHidden="0" w:uiPriority="61" w:unhideWhenUsed="0"/>
-    <w:lsdException w:name="Light Grid Accent 1" w:semiHidden="0" w:uiPriority="62" w:unhideWhenUsed="0"/>
-    <w:lsdException w:name="Medium Shading 1 Accent 1" w:semiHidden="0" w:uiPriority="63" w:unhideWhenUsed="0"/>
-    <w:lsdException w:name="Medium Shading 2 Accent 1" w:semiHidden="0" w:uiPriority="64" w:unhideWhenUsed="0"/>
-    <w:lsdException w:name="Medium List 1 Accent 1" w:semiHidden="0" w:uiPriority="65" w:unhideWhenUsed="0"/>
-    <w:lsdException w:name="Revision" w:unhideWhenUsed="0"/>
-    <w:lsdException w:name="List Paragraph" w:semiHidden="0" w:uiPriority="34" w:unhideWhenUsed="0" w:qFormat="1"/>
-    <w:lsdException w:name="Quote" w:semiHidden="0" w:uiPriority="29" w:unhideWhenUsed="0" w:qFormat="1"/>
-    <w:lsdException w:name="Intense Quote" w:semiHidden="0" w:uiPriority="30" w:unhideWhenUsed="0" w:qFormat="1"/>
-    <w:lsdException w:name="Medium List 2 Accent 1" w:semiHidden="0" w:uiPriority="66" w:unhideWhenUsed="0"/>
-    <w:lsdException w:name="Medium Grid 1 Accent 1" w:semiHidden="0" w:uiPriority="67" w:unhideWhenUsed="0"/>
-    <w:lsdException w:name="Medium Grid 2 Accent 1" w:semiHidden="0" w:uiPriority="68" w:unhideWhenUsed="0"/>
-    <w:lsdException w:name="Medium Grid 3 Accent 1" w:semiHidden="0" w:uiPriority="69" w:unhideWhenUsed="0"/>
-    <w:lsdException w:name="Dark List Accent 1" w:semiHidden="0" w:uiPriority="70" w:unhideWhenUsed="0"/>
-    <w:lsdException w:name="Colorful Shading Accent 1" w:semiHidden="0" w:uiPriority="71" w:unhideWhenUsed="0"/>
-    <w:lsdException w:name="Colorful List Accent 1" w:semiHidden="0" w:uiPriority="72" w:unhideWhenUsed="0"/>
-    <w:lsdException w:name="Colorful Grid Accent 1" w:semiHidden="0" w:uiPriority="73" w:unhideWhenUsed="0"/>
-    <w:lsdException w:name="Light Shading Accent 2" w:semiHidden="0" w:uiPriority="60" w:unhideWhenUsed="0"/>
-    <w:lsdException w:name="Light List Accent 2" w:semiHidden="0" w:uiPriority="61" w:unhideWhenUsed="0"/>
-    <w:lsdException w:name="Light Grid Accent 2" w:semiHidden="0" w:uiPriority="62" w:unhideWhenUsed="0"/>
-    <w:lsdException w:name="Medium Shading 1 Accent 2" w:semiHidden="0" w:uiPriority="63" w:unhideWhenUsed="0"/>
-    <w:lsdException w:name="Medium Shading 2 Accent 2" w:semiHidden="0" w:uiPriority="64" w:unhideWhenUsed="0"/>
-    <w:lsdException w:name="Medium List 1 Accent 2" w:semiHidden="0" w:uiPriority="65" w:unhideWhenUsed="0"/>
-    <w:lsdException w:name="Medium List 2 Accent 2" w:semiHidden="0" w:uiPriority="66" w:unhideWhenUsed="0"/>
-    <w:lsdException w:name="Medium Grid 1 Accent 2" w:semiHidden="0" w:uiPriority="67" w:unhideWhenUsed="0"/>
-    <w:lsdException w:name="Medium Grid 2 Accent 2" w:semiHidden="0" w:uiPriority="68" w:unhideWhenUsed="0"/>
-    <w:lsdException w:name="Medium Grid 3 Accent 2" w:semiHidden="0" w:uiPriority="69" w:unhideWhenUsed="0"/>
-    <w:lsdException w:name="Dark List Accent 2" w:semiHidden="0" w:uiPriority="70" w:unhideWhenUsed="0"/>
-    <w:lsdException w:name="Colorful Shading Accent 2" w:semiHidden="0" w:uiPriority="71" w:unhideWhenUsed="0"/>
-    <w:lsdException w:name="Colorful List Accent 2" w:semiHidden="0" w:uiPriority="72" w:unhideWhenUsed="0"/>
-    <w:lsdException w:name="Colorful Grid Accent 2" w:semiHidden="0" w:uiPriority="73" w:unhideWhenUsed="0"/>
-    <w:lsdException w:name="Light Shading Accent 3" w:semiHidden="0" w:uiPriority="60" w:unhideWhenUsed="0"/>
-    <w:lsdException w:name="Light List Accent 3" w:semiHidden="0" w:uiPriority="61" w:unhideWhenUsed="0"/>
-    <w:lsdException w:name="Light Grid Accent 3" w:semiHidden="0" w:uiPriority="62" w:unhideWhenUsed="0"/>
-    <w:lsdException w:name="Medium Shading 1 Accent 3" w:semiHidden="0" w:uiPriority="63" w:unhideWhenUsed="0"/>
-    <w:lsdException w:name="Medium Shading 2 Accent 3" w:semiHidden="0" w:uiPriority="64" w:unhideWhenUsed="0"/>
-    <w:lsdException w:name="Medium List 1 Accent 3" w:semiHidden="0" w:uiPriority="65" w:unhideWhenUsed="0"/>
-    <w:lsdException w:name="Medium List 2 Accent 3" w:semiHidden="0" w:uiPriority="66" w:unhideWhenUsed="0"/>
-    <w:lsdException w:name="Medium Grid 1 Accent 3" w:semiHidden="0" w:uiPriority="67" w:unhideWhenUsed="0"/>
-    <w:lsdException w:name="Medium Grid 2 Accent 3" w:semiHidden="0" w:uiPriority="68" w:unhideWhenUsed="0"/>
-    <w:lsdException w:name="Medium Grid 3 Accent 3" w:semiHidden="0" w:uiPriority="69" w:unhideWhenUsed="0"/>
-    <w:lsdException w:name="Dark List Accent 3" w:semiHidden="0" w:uiPriority="70" w:unhideWhenUsed="0"/>
-    <w:lsdException w:name="Colorful Shading Accent 3" w:semiHidden="0" w:uiPriority="71" w:unhideWhenUsed="0"/>
-    <w:lsdException w:name="Colorful List Accent 3" w:semiHidden="0" w:uiPriority="72" w:unhideWhenUsed="0"/>
-    <w:lsdException w:name="Colorful Grid Accent 3" w:semiHidden="0" w:uiPriority="73" w:unhideWhenUsed="0"/>
-    <w:lsdException w:name="Light Shading Accent 4" w:semiHidden="0" w:uiPriority="60" w:unhideWhenUsed="0"/>
-    <w:lsdException w:name="Light List Accent 4" w:semiHidden="0" w:uiPriority="61" w:unhideWhenUsed="0"/>
-    <w:lsdException w:name="Light Grid Accent 4" w:semiHidden="0" w:uiPriority="62" w:unhideWhenUsed="0"/>
-    <w:lsdException w:name="Medium Shading 1 Accent 4" w:semiHidden="0" w:uiPriority="63" w:unhideWhenUsed="0"/>
-    <w:lsdException w:name="Medium Shading 2 Accent 4" w:semiHidden="0" w:uiPriority="64" w:unhideWhenUsed="0"/>
-    <w:lsdException w:name="Medium List 1 Accent 4" w:semiHidden="0" w:uiPriority="65" w:unhideWhenUsed="0"/>
-    <w:lsdException w:name="Medium List 2 Accent 4" w:semiHidden="0" w:uiPriority="66" w:unhideWhenUsed="0"/>
-    <w:lsdException w:name="Medium Grid 1 Accent 4" w:semiHidden="0" w:uiPriority="67" w:unhideWhenUsed="0"/>
-    <w:lsdException w:name="Medium Grid 2 Accent 4" w:semiHidden="0" w:uiPriority="68" w:unhideWhenUsed="0"/>
-    <w:lsdException w:name="Medium Grid 3 Accent 4" w:semiHidden="0" w:uiPriority="69" w:unhideWhenUsed="0"/>
-    <w:lsdException w:name="Dark List Accent 4" w:semiHidden="0" w:uiPriority="70" w:unhideWhenUsed="0"/>
-    <w:lsdException w:name="Colorful Shading Accent 4" w:semiHidden="0" w:uiPriority="71" w:unhideWhenUsed="0"/>
-    <w:lsdException w:name="Colorful List Accent 4" w:semiHidden="0" w:uiPriority="72" w:unhideWhenUsed="0"/>
-    <w:lsdException w:name="Colorful Grid Accent 4" w:semiHidden="0" w:uiPriority="73" w:unhideWhenUsed="0"/>
-    <w:lsdException w:name="Light Shading Accent 5" w:semiHidden="0" w:uiPriority="60" w:unhideWhenUsed="0"/>
-    <w:lsdException w:name="Light List Accent 5" w:semiHidden="0" w:uiPriority="61" w:unhideWhenUsed="0"/>
-    <w:lsdException w:name="Light Grid Accent 5" w:semiHidden="0" w:uiPriority="62" w:unhideWhenUsed="0"/>
-    <w:lsdException w:name="Medium Shading 1 Accent 5" w:semiHidden="0" w:uiPriority="63" w:unhideWhenUsed="0"/>
-    <w:lsdException w:name="Medium Shading 2 Accent 5" w:semiHidden="0" w:uiPriority="64" w:unhideWhenUsed="0"/>
-    <w:lsdException w:name="Medium List 1 Accent 5" w:semiHidden="0" w:uiPriority="65" w:unhideWhenUsed="0"/>
-    <w:lsdException w:name="Medium List 2 Accent 5" w:semiHidden="0" w:uiPriority="66" w:unhideWhenUsed="0"/>
-    <w:lsdException w:name="Medium Grid 1 Accent 5" w:semiHidden="0" w:uiPriority="67" w:unhideWhenUsed="0"/>
-    <w:lsdException w:name="Medium Grid 2 Accent 5" w:semiHidden="0" w:uiPriority="68" w:unhideWhenUsed="0"/>
-    <w:lsdException w:name="Medium Grid 3 Accent 5" w:semiHidden="0" w:uiPriority="69" w:unhideWhenUsed="0"/>
-    <w:lsdException w:name="Dark List Accent 5" w:semiHidden="0" w:uiPriority="70" w:unhideWhenUsed="0"/>
-    <w:lsdException w:name="Colorful Shading Accent 5" w:semiHidden="0" w:uiPriority="71" w:unhideWhenUsed="0"/>
-    <w:lsdException w:name="Colorful List Accent 5" w:semiHidden="0" w:uiPriority="72" w:unhideWhenUsed="0"/>
-    <w:lsdException w:name="Colorful Grid Accent 5" w:semiHidden="0" w:uiPriority="73" w:unhideWhenUsed="0"/>
-    <w:lsdException w:name="Light Shading Accent 6" w:semiHidden="0" w:uiPriority="60" w:unhideWhenUsed="0"/>
-    <w:lsdException w:name="Light List Accent 6" w:semiHidden="0" w:uiPriority="61" w:unhideWhenUsed="0"/>
-    <w:lsdException w:name="Light Grid Accent 6" w:semiHidden="0" w:uiPriority="62" w:unhideWhenUsed="0"/>
-    <w:lsdException w:name="Medium Shading 1 Accent 6" w:semiHidden="0" w:uiPriority="63" w:unhideWhenUsed="0"/>
-    <w:lsdException w:name="Medium Shading 2 Accent 6" w:semiHidden="0" w:uiPriority="64" w:unhideWhenUsed="0"/>
-    <w:lsdException w:name="Medium List 1 Accent 6" w:semiHidden="0" w:uiPriority="65" w:unhideWhenUsed="0"/>
-    <w:lsdException w:name="Medium List 2 Accent 6" w:semiHidden="0" w:uiPriority="66" w:unhideWhenUsed="0"/>
-    <w:lsdException w:name="Medium Grid 1 Accent 6" w:semiHidden="0" w:uiPriority="67" w:unhideWhenUsed="0"/>
-    <w:lsdException w:name="Medium Grid 2 Accent 6" w:semiHidden="0" w:uiPriority="68" w:unhideWhenUsed="0"/>
-    <w:lsdException w:name="Medium Grid 3 Accent 6" w:semiHidden="0" w:uiPriority="69" w:unhideWhenUsed="0"/>
-    <w:lsdException w:name="Dark List Accent 6" w:semiHidden="0" w:uiPriority="70" w:unhideWhenUsed="0"/>
-    <w:lsdException w:name="Colorful Shading Accent 6" w:semiHidden="0" w:uiPriority="71" w:unhideWhenUsed="0"/>
-    <w:lsdException w:name="Colorful List Accent 6" w:semiHidden="0" w:uiPriority="72" w:unhideWhenUsed="0"/>
-    <w:lsdException w:name="Colorful Grid Accent 6" w:semiHidden="0" w:uiPriority="73" w:unhideWhenUsed="0"/>
-    <w:lsdException w:name="Subtle Emphasis" w:semiHidden="0" w:uiPriority="19" w:unhideWhenUsed="0" w:qFormat="1"/>
-    <w:lsdException w:name="Intense Emphasis" w:semiHidden="0" w:uiPriority="21" w:unhideWhenUsed="0" w:qFormat="1"/>
-    <w:lsdException w:name="Subtle Reference" w:semiHidden="0" w:uiPriority="31" w:unhideWhenUsed="0" w:qFormat="1"/>
-    <w:lsdException w:name="Intense Reference" w:semiHidden="0" w:uiPriority="32" w:unhideWhenUsed="0" w:qFormat="1"/>
-    <w:lsdException w:name="Book Title" w:semiHidden="0" w:uiPriority="33" w:unhideWhenUsed="0" w:qFormat="1"/>
-    <w:lsdException w:name="Bibliography" w:uiPriority="37"/>
-    <w:lsdException w:name="TOC Heading" w:uiPriority="39" w:qFormat="1"/>
-  </w:latentStyles>
-  <w:style w:type="paragraph" w:default="1" w:styleId="Normal">
-    <w:name w:val="Normal"/>
-    <w:qFormat/>
-  </w:style>
-  <w:style w:type="paragraph" w:styleId="Heading1">
-    <w:name w:val="heading 1"/>
-    <w:basedOn w:val="Normal"/>
-    <w:next w:val="Normal"/>
-    <w:link w:val="Heading1Char"/>
-    <w:uiPriority w:val="9"/>
-    <w:qFormat/>
-    <w:rsid w:val="00C62307"/>
-    <w:pPr>
-      <w:keepNext/>
-      <w:keepLines/>
-      <w:spacing w:before="480" w:after="0" w:line="240" w:lineRule="auto"/>
-      <w:outlineLvl w:val="0"/>
-    </w:pPr>
-    <w:rPr>
-      <w:rFonts w:asciiTheme="majorHAnsi" w:eastAsiaTheme="majorEastAsia" w:hAnsiTheme="majorHAnsi" w:cstheme="majorBidi"/>
-      <w:b/>
-      <w:bCs/>
-      <w:color w:val="345A8A" w:themeColor="accent1" w:themeShade="B5"/>
-      <w:sz w:val="32"/>
-      <w:szCs w:val="32"/>
-      <w:lang w:val="en-US"/>
-    </w:rPr>
-  </w:style>
-  <w:style w:type="paragraph" w:styleId="Heading2">
-    <w:name w:val="heading 2"/>
-    <w:basedOn w:val="Normal"/>
-    <w:next w:val="Normal"/>
-    <w:link w:val="Heading2Char"/>
-    <w:uiPriority w:val="9"/>
-    <w:unhideWhenUsed/>
-    <w:qFormat/>
-    <w:rsid w:val="00C62307"/>
-    <w:pPr>
-      <w:keepNext/>
-      <w:keepLines/>
-      <w:spacing w:before="200" w:after="0" w:line="240" w:lineRule="auto"/>
-      <w:outlineLvl w:val="1"/>
-    </w:pPr>
-    <w:rPr>
-      <w:rFonts w:asciiTheme="majorHAnsi" w:eastAsiaTheme="majorEastAsia" w:hAnsiTheme="majorHAnsi" w:cstheme="majorBidi"/>
-      <w:b/>
-      <w:bCs/>
-      <w:color w:val="4F81BD" w:themeColor="accent1"/>
-      <w:sz w:val="26"/>
-      <w:szCs w:val="26"/>
-      <w:lang w:val="en-US"/>
-    </w:rPr>
-  </w:style>
-  <w:style w:type="character" w:default="1" w:styleId="DefaultParagraphFont">
-    <w:name w:val="Default Paragraph Font"/>
-    <w:uiPriority w:val="1"/>
-    <w:semiHidden/>
-    <w:unhideWhenUsed/>
-  </w:style>
-  <w:style w:type="table" w:default="1" w:styleId="TableNormal">
-    <w:name w:val="Normal Table"/>
-    <w:uiPriority w:val="99"/>
-    <w:semiHidden/>
-    <w:unhideWhenUsed/>
-    <w:tblPr>
-      <w:tblInd w:w="0" w:type="dxa"/>
-      <w:tblCellMar>
-        <w:top w:w="0" w:type="dxa"/>
-        <w:left w:w="108" w:type="dxa"/>
-        <w:bottom w:w="0" w:type="dxa"/>
-        <w:right w:w="108" w:type="dxa"/>
-      </w:tblCellMar>
-    </w:tblPr>
-  </w:style>
-  <w:style w:type="numbering" w:default="1" w:styleId="NoList">
-    <w:name w:val="No List"/>
-    <w:uiPriority w:val="99"/>
-    <w:semiHidden/>
-    <w:unhideWhenUsed/>
-  </w:style>
-  <w:style w:type="paragraph" w:styleId="NoSpacing">
-    <w:name w:val="No Spacing"/>
-    <w:link w:val="NoSpacingChar"/>
-    <w:uiPriority w:val="1"/>
-    <w:qFormat/>
-    <w:rsid w:val="000B75E6"/>
-    <w:pPr>
-      <w:spacing w:after="0" w:line="240" w:lineRule="auto"/>
-    </w:pPr>
-    <w:rPr>
-      <w:rFonts w:eastAsiaTheme="minorEastAsia"/>
-      <w:lang w:val="en-US" w:eastAsia="ja-JP"/>
-    </w:rPr>
-  </w:style>
-  <w:style w:type="character" w:customStyle="1" w:styleId="NoSpacingChar">
-    <w:name w:val="No Spacing Char"/>
-    <w:basedOn w:val="DefaultParagraphFont"/>
-    <w:link w:val="NoSpacing"/>
-    <w:uiPriority w:val="1"/>
-    <w:rsid w:val="000B75E6"/>
-    <w:rPr>
-      <w:rFonts w:eastAsiaTheme="minorEastAsia"/>
-      <w:lang w:val="en-US" w:eastAsia="ja-JP"/>
-    </w:rPr>
-  </w:style>
-  <w:style w:type="paragraph" w:styleId="BalloonText">
-    <w:name w:val="Balloon Text"/>
-    <w:basedOn w:val="Normal"/>
-    <w:link w:val="BalloonTextChar"/>
-    <w:uiPriority w:val="99"/>
-    <w:semiHidden/>
-    <w:unhideWhenUsed/>
-    <w:rsid w:val="000B75E6"/>
-    <w:pPr>
-      <w:spacing w:after="0" w:line="240" w:lineRule="auto"/>
-    </w:pPr>
-    <w:rPr>
-      <w:rFonts w:ascii="Tahoma" w:hAnsi="Tahoma" w:cs="Tahoma"/>
-      <w:sz w:val="16"/>
-      <w:szCs w:val="16"/>
-    </w:rPr>
-  </w:style>
-  <w:style w:type="character" w:customStyle="1" w:styleId="BalloonTextChar">
-    <w:name w:val="Balloon Text Char"/>
-    <w:basedOn w:val="DefaultParagraphFont"/>
-    <w:link w:val="BalloonText"/>
-    <w:uiPriority w:val="99"/>
-    <w:semiHidden/>
-    <w:rsid w:val="000B75E6"/>
-    <w:rPr>
-      <w:rFonts w:ascii="Tahoma" w:hAnsi="Tahoma" w:cs="Tahoma"/>
-      <w:sz w:val="16"/>
-      <w:szCs w:val="16"/>
-    </w:rPr>
-  </w:style>
-  <w:style w:type="character" w:styleId="PlaceholderText">
-    <w:name w:val="Placeholder Text"/>
-    <w:basedOn w:val="DefaultParagraphFont"/>
-    <w:uiPriority w:val="99"/>
-    <w:semiHidden/>
-    <w:rsid w:val="000B75E6"/>
-    <w:rPr>
-      <w:color w:val="808080"/>
-    </w:rPr>
-  </w:style>
-  <w:style w:type="character" w:customStyle="1" w:styleId="Heading1Char">
-    <w:name w:val="Heading 1 Char"/>
-    <w:basedOn w:val="DefaultParagraphFont"/>
-    <w:link w:val="Heading1"/>
-    <w:uiPriority w:val="9"/>
-    <w:rsid w:val="00C62307"/>
-    <w:rPr>
-      <w:rFonts w:asciiTheme="majorHAnsi" w:eastAsiaTheme="majorEastAsia" w:hAnsiTheme="majorHAnsi" w:cstheme="majorBidi"/>
-      <w:b/>
-      <w:bCs/>
-      <w:color w:val="345A8A" w:themeColor="accent1" w:themeShade="B5"/>
-      <w:sz w:val="32"/>
-      <w:szCs w:val="32"/>
-      <w:lang w:val="en-US"/>
-    </w:rPr>
-  </w:style>
-  <w:style w:type="character" w:customStyle="1" w:styleId="Heading2Char">
-    <w:name w:val="Heading 2 Char"/>
-    <w:basedOn w:val="DefaultParagraphFont"/>
-    <w:link w:val="Heading2"/>
-    <w:uiPriority w:val="9"/>
-    <w:rsid w:val="00C62307"/>
-    <w:rPr>
-      <w:rFonts w:asciiTheme="majorHAnsi" w:eastAsiaTheme="majorEastAsia" w:hAnsiTheme="majorHAnsi" w:cstheme="majorBidi"/>
-      <w:b/>
-      <w:bCs/>
-      <w:color w:val="4F81BD" w:themeColor="accent1"/>
-      <w:sz w:val="26"/>
-      <w:szCs w:val="26"/>
-      <w:lang w:val="en-US"/>
-    </w:rPr>
-  </w:style>
-  <w:style w:type="paragraph" w:styleId="Title">
-    <w:name w:val="Title"/>
-    <w:basedOn w:val="Normal"/>
-    <w:next w:val="Normal"/>
-    <w:link w:val="TitleChar"/>
-    <w:uiPriority w:val="10"/>
-    <w:qFormat/>
-    <w:rsid w:val="00C62307"/>
-    <w:pPr>
-      <w:pBdr>
-        <w:bottom w:val="single" w:sz="8" w:space="4" w:color="4F81BD" w:themeColor="accent1"/>
-      </w:pBdr>
-      <w:spacing w:after="300" w:line="240" w:lineRule="auto"/>
-      <w:contextualSpacing/>
-    </w:pPr>
-    <w:rPr>
-      <w:rFonts w:asciiTheme="majorHAnsi" w:eastAsiaTheme="majorEastAsia" w:hAnsiTheme="majorHAnsi" w:cstheme="majorBidi"/>
-      <w:color w:val="17365D" w:themeColor="text2" w:themeShade="BF"/>
-      <w:spacing w:val="5"/>
-      <w:kern w:val="28"/>
-      <w:sz w:val="52"/>
-      <w:szCs w:val="52"/>
-      <w:lang w:val="en-US"/>
-    </w:rPr>
-  </w:style>
-  <w:style w:type="character" w:customStyle="1" w:styleId="TitleChar">
-    <w:name w:val="Title Char"/>
-    <w:basedOn w:val="DefaultParagraphFont"/>
-    <w:link w:val="Title"/>
-    <w:uiPriority w:val="10"/>
-    <w:rsid w:val="00C62307"/>
-    <w:rPr>
-      <w:rFonts w:asciiTheme="majorHAnsi" w:eastAsiaTheme="majorEastAsia" w:hAnsiTheme="majorHAnsi" w:cstheme="majorBidi"/>
-      <w:color w:val="17365D" w:themeColor="text2" w:themeShade="BF"/>
-      <w:spacing w:val="5"/>
-      <w:kern w:val="28"/>
-      <w:sz w:val="52"/>
-      <w:szCs w:val="52"/>
-      <w:lang w:val="en-US"/>
-    </w:rPr>
-  </w:style>
-  <w:style w:type="paragraph" w:styleId="ListParagraph">
-    <w:name w:val="List Paragraph"/>
-    <w:basedOn w:val="Normal"/>
-    <w:uiPriority w:val="34"/>
-    <w:qFormat/>
-    <w:rsid w:val="00C62307"/>
-    <w:pPr>
-      <w:spacing w:after="0" w:line="240" w:lineRule="auto"/>
-      <w:ind w:left="720"/>
-      <w:contextualSpacing/>
-    </w:pPr>
-    <w:rPr>
-      <w:rFonts w:eastAsiaTheme="minorEastAsia"/>
-      <w:sz w:val="24"/>
-      <w:szCs w:val="24"/>
-      <w:lang w:val="en-US"/>
-    </w:rPr>
-  </w:style>
-  <w:style w:type="paragraph" w:styleId="Header">
-    <w:name w:val="header"/>
-    <w:basedOn w:val="Normal"/>
-    <w:link w:val="HeaderChar"/>
-    <w:uiPriority w:val="99"/>
-    <w:unhideWhenUsed/>
-    <w:rsid w:val="00866E8A"/>
-    <w:pPr>
-      <w:tabs>
-        <w:tab w:val="center" w:pos="4320"/>
-        <w:tab w:val="right" w:pos="8640"/>
-      </w:tabs>
-      <w:spacing w:after="0" w:line="240" w:lineRule="auto"/>
-    </w:pPr>
-  </w:style>
-  <w:style w:type="character" w:customStyle="1" w:styleId="HeaderChar">
-    <w:name w:val="Header Char"/>
-    <w:basedOn w:val="DefaultParagraphFont"/>
-    <w:link w:val="Header"/>
-    <w:uiPriority w:val="99"/>
-    <w:rsid w:val="00866E8A"/>
-  </w:style>
-  <w:style w:type="paragraph" w:styleId="Footer">
-    <w:name w:val="footer"/>
-    <w:basedOn w:val="Normal"/>
-    <w:link w:val="FooterChar"/>
-    <w:uiPriority w:val="99"/>
-    <w:unhideWhenUsed/>
-    <w:rsid w:val="00866E8A"/>
-    <w:pPr>
-      <w:tabs>
-        <w:tab w:val="center" w:pos="4320"/>
-        <w:tab w:val="right" w:pos="8640"/>
-      </w:tabs>
-      <w:spacing w:after="0" w:line="240" w:lineRule="auto"/>
-    </w:pPr>
-  </w:style>
-  <w:style w:type="character" w:customStyle="1" w:styleId="FooterChar">
-    <w:name w:val="Footer Char"/>
-    <w:basedOn w:val="DefaultParagraphFont"/>
-    <w:link w:val="Footer"/>
-    <w:uiPriority w:val="99"/>
-    <w:rsid w:val="00866E8A"/>
-  </w:style>
-</w:styles>
-</file>
-
-<file path=word/stylesWithEffects.xml><?xml version="1.0" encoding="utf-8"?>
-<w:styles xmlns:wpc="http://schemas.microsoft.com/office/word/2010/wordprocessingCanvas" xmlns:mo="http://schemas.microsoft.com/office/mac/office/2008/main" xmlns:mc="http://schemas.openxmlformats.org/markup-compatibility/2006" xmlns:mv="urn:schemas-microsoft-com:mac:vml" xmlns:o="urn:schemas-microsoft-com:office:office" xmlns:r="http://schemas.openxmlformats.org/officeDocument/2006/relationships" xmlns:m="http://schemas.openxmlformats.org/officeDocument/2006/math" xmlns:v="urn:schemas-microsoft-com:vml" xmlns:wp14="http://schemas.microsoft.com/office/word/2010/wordprocessingDrawing" xmlns:wp="http://schemas.openxmlformats.org/drawingml/2006/wordprocessingDrawing" xmlns:w10="urn:schemas-microsoft-com:office:word" xmlns:w="http://schemas.openxmlformats.org/wordprocessingml/2006/main" xmlns:w14="http://schemas.microsoft.com/office/word/2010/wordml" xmlns:wpg="http://schemas.microsoft.com/office/word/2010/wordprocessingGroup" xmlns:wpi="http://schemas.microsoft.com/office/word/2010/wordprocessingInk" xmlns:wne="http://schemas.microsoft.com/office/word/2006/wordml" xmlns:wps="http://schemas.microsoft.com/office/word/2010/wordprocessingShape" mc:Ignorable="w14 wp14">
-  <w:docDefaults>
-    <w:rPrDefault>
-      <w:rPr>
-        <w:rFonts w:asciiTheme="minorHAnsi" w:eastAsiaTheme="minorHAnsi" w:hAnsiTheme="minorHAnsi" w:cstheme="minorBidi"/>
-        <w:sz w:val="22"/>
-        <w:szCs w:val="22"/>
-        <w:lang w:val="en-GB" w:eastAsia="en-US" w:bidi="ar-SA"/>
-      </w:rPr>
-    </w:rPrDefault>
-    <w:pPrDefault>
-      <w:pPr>
-        <w:spacing w:after="200" w:line="276" w:lineRule="auto"/>
-      </w:pPr>
-    </w:pPrDefault>
-  </w:docDefaults>
-  <w:latentStyles w:defLockedState="0" w:defUIPriority="99" w:defSemiHidden="1" w:defUnhideWhenUsed="1" w:defQFormat="0" w:count="276">
-    <w:lsdException w:name="Normal" w:semiHidden="0" w:uiPriority="0" w:unhideWhenUsed="0" w:qFormat="1"/>
-    <w:lsdException w:name="heading 1" w:semiHidden="0" w:uiPriority="9" w:unhideWhenUsed="0" w:qFormat="1"/>
-    <w:lsdException w:name="heading 2" w:uiPriority="9" w:qFormat="1"/>
-    <w:lsdException w:name="heading 3" w:uiPriority="9" w:qFormat="1"/>
-    <w:lsdException w:name="heading 4" w:uiPriority="9" w:qFormat="1"/>
-    <w:lsdException w:name="heading 5" w:uiPriority="9" w:qFormat="1"/>
-    <w:lsdException w:name="heading 6" w:uiPriority="9" w:qFormat="1"/>
-    <w:lsdException w:name="heading 7" w:uiPriority="9" w:qFormat="1"/>
-    <w:lsdException w:name="heading 8" w:uiPriority="9" w:qFormat="1"/>
-    <w:lsdException w:name="heading 9" w:uiPriority="9" w:qFormat="1"/>
-    <w:lsdException w:name="toc 1" w:uiPriority="39"/>
-    <w:lsdException w:name="toc 2" w:uiPriority="39"/>
-    <w:lsdException w:name="toc 3" w:uiPriority="39"/>
-    <w:lsdException w:name="toc 4" w:uiPriority="39"/>
-    <w:lsdException w:name="toc 5" w:uiPriority="39"/>
-    <w:lsdException w:name="toc 6" w:uiPriority="39"/>
-    <w:lsdException w:name="toc 7" w:uiPriority="39"/>
-    <w:lsdException w:name="toc 8" w:uiPriority="39"/>
-    <w:lsdException w:name="toc 9" w:uiPriority="39"/>
-    <w:lsdException w:name="caption" w:uiPriority="35" w:qFormat="1"/>
-    <w:lsdException w:name="Title" w:semiHidden="0" w:uiPriority="10" w:unhideWhenUsed="0" w:qFormat="1"/>
-    <w:lsdException w:name="Default Paragraph Font" w:uiPriority="1"/>
-    <w:lsdException w:name="Subtitle" w:semiHidden="0" w:uiPriority="11" w:unhideWhenUsed="0" w:qFormat="1"/>
-    <w:lsdException w:name="Strong" w:semiHidden="0" w:uiPriority="22" w:unhideWhenUsed="0" w:qFormat="1"/>
-    <w:lsdException w:name="Emphasis" w:semiHidden="0" w:uiPriority="20" w:unhideWhenUsed="0" w:qFormat="1"/>
-    <w:lsdException w:name="Table Grid" w:semiHidden="0" w:uiPriority="59" w:unhideWhenUsed="0"/>
-    <w:lsdException w:name="Note Level 1" w:semiHidden="0" w:unhideWhenUsed="0"/>
-    <w:lsdException w:name="Note Level 2" w:semiHidden="0" w:unhideWhenUsed="0"/>
-    <w:lsdException w:name="Note Level 3" w:semiHidden="0" w:unhideWhenUsed="0"/>
-    <w:lsdException w:name="Note Level 4" w:semiHidden="0" w:unhideWhenUsed="0"/>
-    <w:lsdException w:name="Note Level 5" w:semiHidden="0" w:unhideWhenUsed="0"/>
-    <w:lsdException w:name="Note Level 6" w:semiHidden="0" w:unhideWhenUsed="0"/>
-    <w:lsdException w:name="Note Level 7" w:semiHidden="0" w:unhideWhenUsed="0"/>
-    <w:lsdException w:name="Note Level 8" w:semiHidden="0" w:unhideWhenUsed="0"/>
-    <w:lsdException w:name="Note Level 9" w:semiHidden="0" w:unhideWhenUsed="0"/>
-    <w:lsdException w:name="Placeholder Text" w:unhideWhenUsed="0"/>
-    <w:lsdException w:name="No Spacing" w:semiHidden="0" w:uiPriority="1" w:unhideWhenUsed="0" w:qFormat="1"/>
-    <w:lsdException w:name="Light Shading" w:semiHidden="0" w:uiPriority="60" w:unhideWhenUsed="0"/>
-    <w:lsdException w:name="Light List" w:semiHidden="0" w:uiPriority="61" w:unhideWhenUsed="0"/>
-    <w:lsdException w:name="Light Grid" w:semiHidden="0" w:uiPriority="62" w:unhideWhenUsed="0"/>
-    <w:lsdException w:name="Medium Shading 1" w:semiHidden="0" w:uiPriority="63" w:unhideWhenUsed="0"/>
-    <w:lsdException w:name="Medium Shading 2" w:semiHidden="0" w:uiPriority="64" w:unhideWhenUsed="0"/>
-    <w:lsdException w:name="Medium List 1" w:semiHidden="0" w:uiPriority="65" w:unhideWhenUsed="0"/>
-    <w:lsdException w:name="Medium List 2" w:semiHidden="0" w:uiPriority="66" w:unhideWhenUsed="0"/>
-    <w:lsdException w:name="Medium Grid 1" w:semiHidden="0" w:uiPriority="67" w:unhideWhenUsed="0"/>
-    <w:lsdException w:name="Medium Grid 2" w:semiHidden="0" w:uiPriority="68" w:unhideWhenUsed="0"/>
-    <w:lsdException w:name="Medium Grid 3" w:semiHidden="0" w:uiPriority="69" w:unhideWhenUsed="0"/>
-    <w:lsdException w:name="Dark List" w:semiHidden="0" w:uiPriority="70" w:unhideWhenUsed="0"/>
-    <w:lsdException w:name="Colorful Shading" w:semiHidden="0" w:uiPriority="71" w:unhideWhenUsed="0"/>
-    <w:lsdException w:name="Colorful List" w:semiHidden="0" w:uiPriority="72" w:unhideWhenUsed="0"/>
-    <w:lsdException w:name="Colorful Grid" w:semiHidden="0" w:uiPriority="73" w:unhideWhenUsed="0"/>
-    <w:lsdException w:name="Light Shading Accent 1" w:semiHidden="0" w:uiPriority="60" w:unhideWhenUsed="0"/>
-    <w:lsdException w:name="Light List Accent 1" w:semiHidden="0" w:uiPriority="61" w:unhideWhenUsed="0"/>
-    <w:lsdException w:name="Light Grid Accent 1" w:semiHidden="0" w:uiPriority="62" w:unhideWhenUsed="0"/>
-    <w:lsdException w:name="Medium Shading 1 Accent 1" w:semiHidden="0" w:uiPriority="63" w:unhideWhenUsed="0"/>
-    <w:lsdException w:name="Medium Shading 2 Accent 1" w:semiHidden="0" w:uiPriority="64" w:unhideWhenUsed="0"/>
-    <w:lsdException w:name="Medium List 1 Accent 1" w:semiHidden="0" w:uiPriority="65" w:unhideWhenUsed="0"/>
-    <w:lsdException w:name="Revision" w:unhideWhenUsed="0"/>
-    <w:lsdException w:name="List Paragraph" w:semiHidden="0" w:uiPriority="34" w:unhideWhenUsed="0" w:qFormat="1"/>
-    <w:lsdException w:name="Quote" w:semiHidden="0" w:uiPriority="29" w:unhideWhenUsed="0" w:qFormat="1"/>
-    <w:lsdException w:name="Intense Quote" w:semiHidden="0" w:uiPriority="30" w:unhideWhenUsed="0" w:qFormat="1"/>
-    <w:lsdException w:name="Medium List 2 Accent 1" w:semiHidden="0" w:uiPriority="66" w:unhideWhenUsed="0"/>
-    <w:lsdException w:name="Medium Grid 1 Accent 1" w:semiHidden="0" w:uiPriority="67" w:unhideWhenUsed="0"/>
-    <w:lsdException w:name="Medium Grid 2 Accent 1" w:semiHidden="0" w:uiPriority="68" w:unhideWhenUsed="0"/>
-    <w:lsdException w:name="Medium Grid 3 Accent 1" w:semiHidden="0" w:uiPriority="69" w:unhideWhenUsed="0"/>
-    <w:lsdException w:name="Dark List Accent 1" w:semiHidden="0" w:uiPriority="70" w:unhideWhenUsed="0"/>
-    <w:lsdException w:name="Colorful Shading Accent 1" w:semiHidden="0" w:uiPriority="71" w:unhideWhenUsed="0"/>
-    <w:lsdException w:name="Colorful List Accent 1" w:semiHidden="0" w:uiPriority="72" w:unhideWhenUsed="0"/>
-    <w:lsdException w:name="Colorful Grid Accent 1" w:semiHidden="0" w:uiPriority="73" w:unhideWhenUsed="0"/>
-    <w:lsdException w:name="Light Shading Accent 2" w:semiHidden="0" w:uiPriority="60" w:unhideWhenUsed="0"/>
-    <w:lsdException w:name="Light List Accent 2" w:semiHidden="0" w:uiPriority="61" w:unhideWhenUsed="0"/>
-    <w:lsdException w:name="Light Grid Accent 2" w:semiHidden="0" w:uiPriority="62" w:unhideWhenUsed="0"/>
-    <w:lsdException w:name="Medium Shading 1 Accent 2" w:semiHidden="0" w:uiPriority="63" w:unhideWhenUsed="0"/>
-    <w:lsdException w:name="Medium Shading 2 Accent 2" w:semiHidden="0" w:uiPriority="64" w:unhideWhenUsed="0"/>
-    <w:lsdException w:name="Medium List 1 Accent 2" w:semiHidden="0" w:uiPriority="65" w:unhideWhenUsed="0"/>
-    <w:lsdException w:name="Medium List 2 Accent 2" w:semiHidden="0" w:uiPriority="66" w:unhideWhenUsed="0"/>
-    <w:lsdException w:name="Medium Grid 1 Accent 2" w:semiHidden="0" w:uiPriority="67" w:unhideWhenUsed="0"/>
-    <w:lsdException w:name="Medium Grid 2 Accent 2" w:semiHidden="0" w:uiPriority="68" w:unhideWhenUsed="0"/>
-    <w:lsdException w:name="Medium Grid 3 Accent 2" w:semiHidden="0" w:uiPriority="69" w:unhideWhenUsed="0"/>
-    <w:lsdException w:name="Dark List Accent 2" w:semiHidden="0" w:uiPriority="70" w:unhideWhenUsed="0"/>
-    <w:lsdException w:name="Colorful Shading Accent 2" w:semiHidden="0" w:uiPriority="71" w:unhideWhenUsed="0"/>
-    <w:lsdException w:name="Colorful List Accent 2" w:semiHidden="0" w:uiPriority="72" w:unhideWhenUsed="0"/>
-    <w:lsdException w:name="Colorful Grid Accent 2" w:semiHidden="0" w:uiPriority="73" w:unhideWhenUsed="0"/>
-    <w:lsdException w:name="Light Shading Accent 3" w:semiHidden="0" w:uiPriority="60" w:unhideWhenUsed="0"/>
-    <w:lsdException w:name="Light List Accent 3" w:semiHidden="0" w:uiPriority="61" w:unhideWhenUsed="0"/>
-    <w:lsdException w:name="Light Grid Accent 3" w:semiHidden="0" w:uiPriority="62" w:unhideWhenUsed="0"/>
-    <w:lsdException w:name="Medium Shading 1 Accent 3" w:semiHidden="0" w:uiPriority="63" w:unhideWhenUsed="0"/>
-    <w:lsdException w:name="Medium Shading 2 Accent 3" w:semiHidden="0" w:uiPriority="64" w:unhideWhenUsed="0"/>
-    <w:lsdException w:name="Medium List 1 Accent 3" w:semiHidden="0" w:uiPriority="65" w:unhideWhenUsed="0"/>
-    <w:lsdException w:name="Medium List 2 Accent 3" w:semiHidden="0" w:uiPriority="66" w:unhideWhenUsed="0"/>
-    <w:lsdException w:name="Medium Grid 1 Accent 3" w:semiHidden="0" w:uiPriority="67" w:unhideWhenUsed="0"/>
-    <w:lsdException w:name="Medium Grid 2 Accent 3" w:semiHidden="0" w:uiPriority="68" w:unhideWhenUsed="0"/>
-    <w:lsdException w:name="Medium Grid 3 Accent 3" w:semiHidden="0" w:uiPriority="69" w:unhideWhenUsed="0"/>
-    <w:lsdException w:name="Dark List Accent 3" w:semiHidden="0" w:uiPriority="70" w:unhideWhenUsed="0"/>
-    <w:lsdException w:name="Colorful Shading Accent 3" w:semiHidden="0" w:uiPriority="71" w:unhideWhenUsed="0"/>
-    <w:lsdException w:name="Colorful List Accent 3" w:semiHidden="0" w:uiPriority="72" w:unhideWhenUsed="0"/>
-    <w:lsdException w:name="Colorful Grid Accent 3" w:semiHidden="0" w:uiPriority="73" w:unhideWhenUsed="0"/>
-    <w:lsdException w:name="Light Shading Accent 4" w:semiHidden="0" w:uiPriority="60" w:unhideWhenUsed="0"/>
-    <w:lsdException w:name="Light List Accent 4" w:semiHidden="0" w:uiPriority="61" w:unhideWhenUsed="0"/>
-    <w:lsdException w:name="Light Grid Accent 4" w:semiHidden="0" w:uiPriority="62" w:unhideWhenUsed="0"/>
-    <w:lsdException w:name="Medium Shading 1 Accent 4" w:semiHidden="0" w:uiPriority="63" w:unhideWhenUsed="0"/>
-    <w:lsdException w:name="Medium Shading 2 Accent 4" w:semiHidden="0" w:uiPriority="64" w:unhideWhenUsed="0"/>
-    <w:lsdException w:name="Medium List 1 Accent 4" w:semiHidden="0" w:uiPriority="65" w:unhideWhenUsed="0"/>
-    <w:lsdException w:name="Medium List 2 Accent 4" w:semiHidden="0" w:uiPriority="66" w:unhideWhenUsed="0"/>
-    <w:lsdException w:name="Medium Grid 1 Accent 4" w:semiHidden="0" w:uiPriority="67" w:unhideWhenUsed="0"/>
-    <w:lsdException w:name="Medium Grid 2 Accent 4" w:semiHidden="0" w:uiPriority="68" w:unhideWhenUsed="0"/>
-    <w:lsdException w:name="Medium Grid 3 Accent 4" w:semiHidden="0" w:uiPriority="69" w:unhideWhenUsed="0"/>
-    <w:lsdException w:name="Dark List Accent 4" w:semiHidden="0" w:uiPriority="70" w:unhideWhenUsed="0"/>
-    <w:lsdException w:name="Colorful Shading Accent 4" w:semiHidden="0" w:uiPriority="71" w:unhideWhenUsed="0"/>
-    <w:lsdException w:name="Colorful List Accent 4" w:semiHidden="0" w:uiPriority="72" w:unhideWhenUsed="0"/>
-    <w:lsdException w:name="Colorful Grid Accent 4" w:semiHidden="0" w:uiPriority="73" w:unhideWhenUsed="0"/>
-    <w:lsdException w:name="Light Shading Accent 5" w:semiHidden="0" w:uiPriority="60" w:unhideWhenUsed="0"/>
-    <w:lsdException w:name="Light List Accent 5" w:semiHidden="0" w:uiPriority="61" w:unhideWhenUsed="0"/>
-    <w:lsdException w:name="Light Grid Accent 5" w:semiHidden="0" w:uiPriority="62" w:unhideWhenUsed="0"/>
-    <w:lsdException w:name="Medium Shading 1 Accent 5" w:semiHidden="0" w:uiPriority="63" w:unhideWhenUsed="0"/>
-    <w:lsdException w:name="Medium Shading 2 Accent 5" w:semiHidden="0" w:uiPriority="64" w:unhideWhenUsed="0"/>
-    <w:lsdException w:name="Medium List 1 Accent 5" w:semiHidden="0" w:uiPriority="65" w:unhideWhenUsed="0"/>
-    <w:lsdException w:name="Medium List 2 Accent 5" w:semiHidden="0" w:uiPriority="66" w:unhideWhenUsed="0"/>
-    <w:lsdException w:name="Medium Grid 1 Accent 5" w:semiHidden="0" w:uiPriority="67" w:unhideWhenUsed="0"/>
-    <w:lsdException w:name="Medium Grid 2 Accent 5" w:semiHidden="0" w:uiPriority="68" w:unhideWhenUsed="0"/>
-    <w:lsdException w:name="Medium Grid 3 Accent 5" w:semiHidden="0" w:uiPriority="69" w:unhideWhenUsed="0"/>
-    <w:lsdException w:name="Dark List Accent 5" w:semiHidden="0" w:uiPriority="70" w:unhideWhenUsed="0"/>
-    <w:lsdException w:name="Colorful Shading Accent 5" w:semiHidden="0" w:uiPriority="71" w:unhideWhenUsed="0"/>
-    <w:lsdException w:name="Colorful List Accent 5" w:semiHidden="0" w:uiPriority="72" w:unhideWhenUsed="0"/>
-    <w:lsdException w:name="Colorful Grid Accent 5" w:semiHidden="0" w:uiPriority="73" w:unhideWhenUsed="0"/>
-    <w:lsdException w:name="Light Shading Accent 6" w:semiHidden="0" w:uiPriority="60" w:unhideWhenUsed="0"/>
-    <w:lsdException w:name="Light List Accent 6" w:semiHidden="0" w:uiPriority="61" w:unhideWhenUsed="0"/>
-    <w:lsdException w:name="Light Grid Accent 6" w:semiHidden="0" w:uiPriority="62" w:unhideWhenUsed="0"/>
-    <w:lsdException w:name="Medium Shading 1 Accent 6" w:semiHidden="0" w:uiPriority="63" w:unhideWhenUsed="0"/>
-    <w:lsdException w:name="Medium Shading 2 Accent 6" w:semiHidden="0" w:uiPriority="64" w:unhideWhenUsed="0"/>
-    <w:lsdException w:name="Medium List 1 Accent 6" w:semiHidden="0" w:uiPriority="65" w:unhideWhenUsed="0"/>
-    <w:lsdException w:name="Medium List 2 Accent 6" w:semiHidden="0" w:uiPriority="66" w:unhideWhenUsed="0"/>
-    <w:lsdException w:name="Medium Grid 1 Accent 6" w:semiHidden="0" w:uiPriority="67" w:unhideWhenUsed="0"/>
-    <w:lsdException w:name="Medium Grid 2 Accent 6" w:semiHidden="0" w:uiPriority="68" w:unhideWhenUsed="0"/>
-    <w:lsdException w:name="Medium Grid 3 Accent 6" w:semiHidden="0" w:uiPriority="69" w:unhideWhenUsed="0"/>
-    <w:lsdException w:name="Dark List Accent 6" w:semiHidden="0" w:uiPriority="70" w:unhideWhenUsed="0"/>
-    <w:lsdException w:name="Colorful Shading Accent 6" w:semiHidden="0" w:uiPriority="71" w:unhideWhenUsed="0"/>
-    <w:lsdException w:name="Colorful List Accent 6" w:semiHidden="0" w:uiPriority="72" w:unhideWhenUsed="0"/>
-    <w:lsdException w:name="Colorful Grid Accent 6" w:semiHidden="0" w:uiPriority="73" w:unhideWhenUsed="0"/>
-    <w:lsdException w:name="Subtle Emphasis" w:semiHidden="0" w:uiPriority="19" w:unhideWhenUsed="0" w:qFormat="1"/>
-    <w:lsdException w:name="Intense Emphasis" w:semiHidden="0" w:uiPriority="21" w:unhideWhenUsed="0" w:qFormat="1"/>
-    <w:lsdException w:name="Subtle Reference" w:semiHidden="0" w:uiPriority="31" w:unhideWhenUsed="0" w:qFormat="1"/>
-    <w:lsdException w:name="Intense Reference" w:semiHidden="0" w:uiPriority="32" w:unhideWhenUsed="0" w:qFormat="1"/>
-    <w:lsdException w:name="Book Title" w:semiHidden="0" w:uiPriority="33" w:unhideWhenUsed="0" w:qFormat="1"/>
-    <w:lsdException w:name="Bibliography" w:uiPriority="37"/>
-    <w:lsdException w:name="TOC Heading" w:uiPriority="39" w:qFormat="1"/>
+  <w:latentStyles w:defLockedState="0" w:defUIPriority="99" w:defSemiHidden="0" w:defUnhideWhenUsed="0" w:defQFormat="0" w:count="371">
+    <w:lsdException w:name="Normal" w:uiPriority="0" w:qFormat="1"/>
+    <w:lsdException w:name="heading 1" w:uiPriority="9" w:qFormat="1"/>
+    <w:lsdException w:name="heading 2" w:semiHidden="1" w:uiPriority="9" w:unhideWhenUsed="1" w:qFormat="1"/>
+    <w:lsdException w:name="heading 3" w:semiHidden="1" w:uiPriority="9" w:unhideWhenUsed="1" w:qFormat="1"/>
+    <w:lsdException w:name="heading 4" w:semiHidden="1" w:uiPriority="9" w:unhideWhenUsed="1" w:qFormat="1"/>
+    <w:lsdException w:name="heading 5" w:semiHidden="1" w:uiPriority="9" w:unhideWhenUsed="1" w:qFormat="1"/>
+    <w:lsdException w:name="heading 6" w:semiHidden="1" w:uiPriority="9" w:unhideWhenUsed="1" w:qFormat="1"/>
+    <w:lsdException w:name="heading 7" w:semiHidden="1" w:uiPriority="9" w:unhideWhenUsed="1" w:qFormat="1"/>
+    <w:lsdException w:name="heading 8" w:semiHidden="1" w:uiPriority="9" w:unhideWhenUsed="1" w:qFormat="1"/>
+    <w:lsdException w:name="heading 9" w:semiHidden="1" w:uiPriority="9" w:unhideWhenUsed="1" w:qFormat="1"/>
+    <w:lsdException w:name="index 1" w:semiHidden="1" w:unhideWhenUsed="1"/>
+    <w:lsdException w:name="index 2" w:semiHidden="1" w:unhideWhenUsed="1"/>
+    <w:lsdException w:name="index 3" w:semiHidden="1" w:unhideWhenUsed="1"/>
+    <w:lsdException w:name="index 4" w:semiHidden="1" w:unhideWhenUsed="1"/>
+    <w:lsdException w:name="index 5" w:semiHidden="1" w:unhideWhenUsed="1"/>
+    <w:lsdException w:name="index 6" w:semiHidden="1" w:unhideWhenUsed="1"/>
+    <w:lsdException w:name="index 7" w:semiHidden="1" w:unhideWhenUsed="1"/>
+    <w:lsdException w:name="index 8" w:semiHidden="1" w:unhideWhenUsed="1"/>
+    <w:lsdException w:name="index 9" w:semiHidden="1" w:unhideWhenUsed="1"/>
+    <w:lsdException w:name="toc 1" w:semiHidden="1" w:uiPriority="39" w:unhideWhenUsed="1"/>
+    <w:lsdException w:name="toc 2" w:semiHidden="1" w:uiPriority="39" w:unhideWhenUsed="1"/>
+    <w:lsdException w:name="toc 3" w:semiHidden="1" w:uiPriority="39" w:unhideWhenUsed="1"/>
+    <w:lsdException w:name="toc 4" w:semiHidden="1" w:uiPriority="39" w:unhideWhenUsed="1"/>
+    <w:lsdException w:name="toc 5" w:semiHidden="1" w:uiPriority="39" w:unhideWhenUsed="1"/>
+    <w:lsdException w:name="toc 6" w:semiHidden="1" w:uiPriority="39" w:unhideWhenUsed="1"/>
+    <w:lsdException w:name="toc 7" w:semiHidden="1" w:uiPriority="39" w:unhideWhenUsed="1"/>
+    <w:lsdException w:name="toc 8" w:semiHidden="1" w:uiPriority="39" w:unhideWhenUsed="1"/>
+    <w:lsdException w:name="toc 9" w:semiHidden="1" w:uiPriority="39" w:unhideWhenUsed="1"/>
+    <w:lsdException w:name="Normal Indent" w:semiHidden="1" w:unhideWhenUsed="1"/>
+    <w:lsdException w:name="footnote text" w:semiHidden="1" w:unhideWhenUsed="1"/>
+    <w:lsdException w:name="annotation text" w:semiHidden="1" w:unhideWhenUsed="1"/>
+    <w:lsdException w:name="header" w:semiHidden="1" w:unhideWhenUsed="1"/>
+    <w:lsdException w:name="footer" w:semiHidden="1" w:unhideWhenUsed="1"/>
+    <w:lsdException w:name="index heading" w:semiHidden="1" w:unhideWhenUsed="1"/>
+    <w:lsdException w:name="caption" w:semiHidden="1" w:uiPriority="35" w:unhideWhenUsed="1" w:qFormat="1"/>
+    <w:lsdException w:name="table of figures" w:semiHidden="1" w:unhideWhenUsed="1"/>
+    <w:lsdException w:name="envelope address" w:semiHidden="1" w:unhideWhenUsed="1"/>
+    <w:lsdException w:name="envelope return" w:semiHidden="1" w:unhideWhenUsed="1"/>
+    <w:lsdException w:name="footnote reference" w:semiHidden="1" w:unhideWhenUsed="1"/>
+    <w:lsdException w:name="annotation reference" w:semiHidden="1" w:unhideWhenUsed="1"/>
+    <w:lsdException w:name="line number" w:semiHidden="1" w:unhideWhenUsed="1"/>
+    <w:lsdException w:name="page number" w:semiHidden="1" w:unhideWhenUsed="1"/>
+    <w:lsdException w:name="endnote reference" w:semiHidden="1" w:unhideWhenUsed="1"/>
+    <w:lsdException w:name="endnote text" w:semiHidden="1" w:unhideWhenUsed="1"/>
+    <w:lsdException w:name="table of authorities" w:semiHidden="1" w:unhideWhenUsed="1"/>
+    <w:lsdException w:name="macro" w:semiHidden="1" w:unhideWhenUsed="1"/>
+    <w:lsdException w:name="toa heading" w:semiHidden="1" w:unhideWhenUsed="1"/>
+    <w:lsdException w:name="List" w:semiHidden="1" w:unhideWhenUsed="1"/>
+    <w:lsdException w:name="List Bullet" w:semiHidden="1" w:unhideWhenUsed="1"/>
+    <w:lsdException w:name="List Number" w:semiHidden="1" w:unhideWhenUsed="1"/>
+    <w:lsdException w:name="List 2" w:semiHidden="1" w:unhideWhenUsed="1"/>
+    <w:lsdException w:name="List 3" w:semiHidden="1" w:unhideWhenUsed="1"/>
+    <w:lsdException w:name="List 4" w:semiHidden="1" w:unhideWhenUsed="1"/>
+    <w:lsdException w:name="List 5" w:semiHidden="1" w:unhideWhenUsed="1"/>
+    <w:lsdException w:name="List Bullet 2" w:semiHidden="1" w:unhideWhenUsed="1"/>
+    <w:lsdException w:name="List Bullet 3" w:semiHidden="1" w:unhideWhenUsed="1"/>
+    <w:lsdException w:name="List Bullet 4" w:semiHidden="1" w:unhideWhenUsed="1"/>
+    <w:lsdException w:name="List Bullet 5" w:semiHidden="1" w:unhideWhenUsed="1"/>
+    <w:lsdException w:name="List Number 2" w:semiHidden="1" w:unhideWhenUsed="1"/>
+    <w:lsdException w:name="List Number 3" w:semiHidden="1" w:unhideWhenUsed="1"/>
+    <w:lsdException w:name="List Number 4" w:semiHidden="1" w:unhideWhenUsed="1"/>
+    <w:lsdException w:name="List Number 5" w:semiHidden="1" w:unhideWhenUsed="1"/>
+    <w:lsdException w:name="Title" w:uiPriority="10" w:qFormat="1"/>
+    <w:lsdException w:name="Closing" w:semiHidden="1" w:unhideWhenUsed="1"/>
+    <w:lsdException w:name="Signature" w:semiHidden="1" w:unhideWhenUsed="1"/>
+    <w:lsdException w:name="Default Paragraph Font" w:semiHidden="1" w:uiPriority="1" w:unhideWhenUsed="1"/>
+    <w:lsdException w:name="Body Text" w:semiHidden="1" w:unhideWhenUsed="1"/>
+    <w:lsdException w:name="Body Text Indent" w:semiHidden="1" w:unhideWhenUsed="1"/>
+    <w:lsdException w:name="List Continue" w:semiHidden="1" w:unhideWhenUsed="1"/>
+    <w:lsdException w:name="List Continue 2" w:semiHidden="1" w:unhideWhenUsed="1"/>
+    <w:lsdException w:name="List Continue 3" w:semiHidden="1" w:unhideWhenUsed="1"/>
+    <w:lsdException w:name="List Continue 4" w:semiHidden="1" w:unhideWhenUsed="1"/>
+    <w:lsdException w:name="List Continue 5" w:semiHidden="1" w:unhideWhenUsed="1"/>
+    <w:lsdException w:name="Message Header" w:semiHidden="1" w:unhideWhenUsed="1"/>
+    <w:lsdException w:name="Subtitle" w:uiPriority="11" w:qFormat="1"/>
+    <w:lsdException w:name="Salutation" w:semiHidden="1" w:unhideWhenUsed="1"/>
+    <w:lsdException w:name="Date" w:semiHidden="1" w:unhideWhenUsed="1"/>
+    <w:lsdException w:name="Body Text First Indent" w:semiHidden="1" w:unhideWhenUsed="1"/>
+    <w:lsdException w:name="Body Text First Indent 2" w:semiHidden="1" w:unhideWhenUsed="1"/>
+    <w:lsdException w:name="Note Heading" w:semiHidden="1" w:unhideWhenUsed="1"/>
+    <w:lsdException w:name="Body Text 2" w:semiHidden="1" w:unhideWhenUsed="1"/>
+    <w:lsdException w:name="Body Text 3" w:semiHidden="1" w:unhideWhenUsed="1"/>
+    <w:lsdException w:name="Body Text Indent 2" w:semiHidden="1" w:unhideWhenUsed="1"/>
+    <w:lsdException w:name="Body Text Indent 3" w:semiHidden="1" w:unhideWhenUsed="1"/>
+    <w:lsdException w:name="Block Text" w:semiHidden="1" w:unhideWhenUsed="1"/>
+    <w:lsdException w:name="Hyperlink" w:semiHidden="1" w:unhideWhenUsed="1"/>
+    <w:lsdException w:name="FollowedHyperlink" w:semiHidden="1" w:unhideWhenUsed="1"/>
+    <w:lsdException w:name="Strong" w:uiPriority="22" w:qFormat="1"/>
+    <w:lsdException w:name="Emphasis" w:uiPriority="20" w:qFormat="1"/>
+    <w:lsdException w:name="Document Map" w:semiHidden="1" w:unhideWhenUsed="1"/>
+    <w:lsdException w:name="Plain Text" w:semiHidden="1" w:unhideWhenUsed="1"/>
+    <w:lsdException w:name="E-mail Signature" w:semiHidden="1" w:unhideWhenUsed="1"/>
+    <w:lsdException w:name="HTML Top of Form" w:semiHidden="1" w:unhideWhenUsed="1"/>
+    <w:lsdException w:name="HTML Bottom of Form" w:semiHidden="1" w:unhideWhenUsed="1"/>
+    <w:lsdException w:name="Normal (Web)" w:semiHidden="1" w:unhideWhenUsed="1"/>
+    <w:lsdException w:name="HTML Acronym" w:semiHidden="1" w:unhideWhenUsed="1"/>
+    <w:lsdException w:name="HTML Address" w:semiHidden="1" w:unhideWhenUsed="1"/>
+    <w:lsdException w:name="HTML Cite" w:semiHidden="1" w:unhideWhenUsed="1"/>
+    <w:lsdException w:name="HTML Code" w:semiHidden="1" w:unhideWhenUsed="1"/>
+    <w:lsdException w:name="HTML Definition" w:semiHidden="1" w:unhideWhenUsed="1"/>
+    <w:lsdException w:name="HTML Keyboard" w:semiHidden="1" w:unhideWhenUsed="1"/>
+    <w:lsdException w:name="HTML Preformatted" w:semiHidden="1" w:unhideWhenUsed="1"/>
+    <w:lsdException w:name="HTML Sample" w:semiHidden="1" w:unhideWhenUsed="1"/>
+    <w:lsdException w:name="HTML Typewriter" w:semiHidden="1" w:unhideWhenUsed="1"/>
+    <w:lsdException w:name="HTML Variable" w:semiHidden="1" w:unhideWhenUsed="1"/>
+    <w:lsdException w:name="Normal Table" w:semiHidden="1" w:unhideWhenUsed="1"/>
+    <w:lsdException w:name="annotation subject" w:semiHidden="1" w:unhideWhenUsed="1"/>
+    <w:lsdException w:name="No List" w:semiHidden="1" w:unhideWhenUsed="1"/>
+    <w:lsdException w:name="Outline List 1" w:semiHidden="1" w:unhideWhenUsed="1"/>
+    <w:lsdException w:name="Outline List 2" w:semiHidden="1" w:unhideWhenUsed="1"/>
+    <w:lsdException w:name="Outline List 3" w:semiHidden="1" w:unhideWhenUsed="1"/>
+    <w:lsdException w:name="Table Simple 1" w:semiHidden="1" w:unhideWhenUsed="1"/>
+    <w:lsdException w:name="Table Simple 2" w:semiHidden="1" w:unhideWhenUsed="1"/>
+    <w:lsdException w:name="Table Simple 3" w:semiHidden="1" w:unhideWhenUsed="1"/>
+    <w:lsdException w:name="Table Classic 1" w:semiHidden="1" w:unhideWhenUsed="1"/>
+    <w:lsdException w:name="Table Classic 2" w:semiHidden="1" w:unhideWhenUsed="1"/>
+    <w:lsdException w:name="Table Classic 3" w:semiHidden="1" w:unhideWhenUsed="1"/>
+    <w:lsdException w:name="Table Classic 4" w:semiHidden="1" w:unhideWhenUsed="1"/>
+    <w:lsdException w:name="Table Colorful 1" w:semiHidden="1" w:unhideWhenUsed="1"/>
+    <w:lsdException w:name="Table Colorful 2" w:semiHidden="1" w:unhideWhenUsed="1"/>
+    <w:lsdException w:name="Table Colorful 3" w:semiHidden="1" w:unhideWhenUsed="1"/>
+    <w:lsdException w:name="Table Columns 1" w:semiHidden="1" w:unhideWhenUsed="1"/>
+    <w:lsdException w:name="Table Columns 2" w:semiHidden="1" w:unhideWhenUsed="1"/>
+    <w:lsdException w:name="Table Columns 3" w:semiHidden="1" w:unhideWhenUsed="1"/>
+    <w:lsdException w:name="Table Columns 4" w:semiHidden="1" w:unhideWhenUsed="1"/>
+    <w:lsdException w:name="Table Columns 5" w:semiHidden="1" w:unhideWhenUsed="1"/>
+    <w:lsdException w:name="Table Grid 1" w:semiHidden="1" w:unhideWhenUsed="1"/>
+    <w:lsdException w:name="Table Grid 2" w:semiHidden="1" w:unhideWhenUsed="1"/>
+    <w:lsdException w:name="Table Grid 3" w:semiHidden="1" w:unhideWhenUsed="1"/>
+    <w:lsdException w:name="Table Grid 4" w:semiHidden="1" w:unhideWhenUsed="1"/>
+    <w:lsdException w:name="Table Grid 5" w:semiHidden="1" w:unhideWhenUsed="1"/>
+    <w:lsdException w:name="Table Grid 6" w:semiHidden="1" w:unhideWhenUsed="1"/>
+    <w:lsdException w:name="Table Grid 7" w:semiHidden="1" w:unhideWhenUsed="1"/>
+    <w:lsdException w:name="Table Grid 8" w:semiHidden="1" w:unhideWhenUsed="1"/>
+    <w:lsdException w:name="Table List 1" w:semiHidden="1" w:unhideWhenUsed="1"/>
+    <w:lsdException w:name="Table List 2" w:semiHidden="1" w:unhideWhenUsed="1"/>
+    <w:lsdException w:name="Table List 3" w:semiHidden="1" w:unhideWhenUsed="1"/>
+    <w:lsdException w:name="Table List 4" w:semiHidden="1" w:unhideWhenUsed="1"/>
+    <w:lsdException w:name="Table List 5" w:semiHidden="1" w:unhideWhenUsed="1"/>
+    <w:lsdException w:name="Table List 6" w:semiHidden="1" w:unhideWhenUsed="1"/>
+    <w:lsdException w:name="Table List 7" w:semiHidden="1" w:unhideWhenUsed="1"/>
+    <w:lsdException w:name="Table List 8" w:semiHidden="1" w:unhideWhenUsed="1"/>
+    <w:lsdException w:name="Table 3D effects 1" w:semiHidden="1" w:unhideWhenUsed="1"/>
+    <w:lsdException w:name="Table 3D effects 2" w:semiHidden="1" w:unhideWhenUsed="1"/>
+    <w:lsdException w:name="Table 3D effects 3" w:semiHidden="1" w:unhideWhenUsed="1"/>
+    <w:lsdException w:name="Table Contemporary" w:semiHidden="1" w:unhideWhenUsed="1"/>
+    <w:lsdException w:name="Table Elegant" w:semiHidden="1" w:unhideWhenUsed="1"/>
+    <w:lsdException w:name="Table Professional" w:semiHidden="1" w:unhideWhenUsed="1"/>
+    <w:lsdException w:name="Table Subtle 1" w:semiHidden="1" w:unhideWhenUsed="1"/>
+    <w:lsdException w:name="Table Subtle 2" w:semiHidden="1" w:unhideWhenUsed="1"/>
+    <w:lsdException w:name="Table Web 1" w:semiHidden="1" w:unhideWhenUsed="1"/>
+    <w:lsdException w:name="Table Web 2" w:semiHidden="1" w:unhideWhenUsed="1"/>
+    <w:lsdException w:name="Table Web 3" w:semiHidden="1" w:unhideWhenUsed="1"/>
+    <w:lsdException w:name="Balloon Text" w:semiHidden="1" w:unhideWhenUsed="1"/>
+    <w:lsdException w:name="Table Grid" w:uiPriority="59"/>
+    <w:lsdException w:name="Table Theme" w:semiHidden="1" w:unhideWhenUsed="1"/>
+    <w:lsdException w:name="Placeholder Text" w:semiHidden="1"/>
+    <w:lsdException w:name="No Spacing" w:uiPriority="1" w:qFormat="1"/>
+    <w:lsdException w:name="Light Shading" w:uiPriority="60"/>
+    <w:lsdException w:name="Light List" w:uiPriority="61"/>
+    <w:lsdException w:name="Light Grid" w:uiPriority="62"/>
+    <w:lsdException w:name="Medium Shading 1" w:uiPriority="63"/>
+    <w:lsdException w:name="Medium Shading 2" w:uiPriority="64"/>
+    <w:lsdException w:name="Medium List 1" w:uiPriority="65"/>
+    <w:lsdException w:name="Medium List 2" w:uiPriority="66"/>
+    <w:lsdException w:name="Medium Grid 1" w:uiPriority="67"/>
+    <w:lsdException w:name="Medium Grid 2" w:uiPriority="68"/>
+    <w:lsdException w:name="Medium Grid 3" w:uiPriority="69"/>
+    <w:lsdException w:name="Dark List" w:uiPriority="70"/>
+    <w:lsdException w:name="Colorful Shading" w:uiPriority="71"/>
+    <w:lsdException w:name="Colorful List" w:uiPriority="72"/>
+    <w:lsdException w:name="Colorful Grid" w:uiPriority="73"/>
+    <w:lsdException w:name="Light Shading Accent 1" w:uiPriority="60"/>
+    <w:lsdException w:name="Light List Accent 1" w:uiPriority="61"/>
+    <w:lsdException w:name="Light Grid Accent 1" w:uiPriority="62"/>
+    <w:lsdException w:name="Medium Shading 1 Accent 1" w:uiPriority="63"/>
+    <w:lsdException w:name="Medium Shading 2 Accent 1" w:uiPriority="64"/>
+    <w:lsdException w:name="Medium List 1 Accent 1" w:uiPriority="65"/>
+    <w:lsdException w:name="Revision" w:semiHidden="1"/>
+    <w:lsdException w:name="List Paragraph" w:uiPriority="34" w:qFormat="1"/>
+    <w:lsdException w:name="Quote" w:uiPriority="29" w:qFormat="1"/>
+    <w:lsdException w:name="Intense Quote" w:uiPriority="30" w:qFormat="1"/>
+    <w:lsdException w:name="Medium List 2 Accent 1" w:uiPriority="66"/>
+    <w:lsdException w:name="Medium Grid 1 Accent 1" w:uiPriority="67"/>
+    <w:lsdException w:name="Medium Grid 2 Accent 1" w:uiPriority="68"/>
+    <w:lsdException w:name="Medium Grid 3 Accent 1" w:uiPriority="69"/>
+    <w:lsdException w:name="Dark List Accent 1" w:uiPriority="70"/>
+    <w:lsdException w:name="Colorful Shading Accent 1" w:uiPriority="71"/>
+    <w:lsdException w:name="Colorful List Accent 1" w:uiPriority="72"/>
+    <w:lsdException w:name="Colorful Grid Accent 1" w:uiPriority="73"/>
+    <w:lsdException w:name="Light Shading Accent 2" w:uiPriority="60"/>
+    <w:lsdException w:name="Light List Accent 2" w:uiPriority="61"/>
+    <w:lsdException w:name="Light Grid Accent 2" w:uiPriority="62"/>
+    <w:lsdException w:name="Medium Shading 1 Accent 2" w:uiPriority="63"/>
+    <w:lsdException w:name="Medium Shading 2 Accent 2" w:uiPriority="64"/>
+    <w:lsdException w:name="Medium List 1 Accent 2" w:uiPriority="65"/>
+    <w:lsdException w:name="Medium List 2 Accent 2" w:uiPriority="66"/>
+    <w:lsdException w:name="Medium Grid 1 Accent 2" w:uiPriority="67"/>
+    <w:lsdException w:name="Medium Grid 2 Accent 2" w:uiPriority="68"/>
+    <w:lsdException w:name="Medium Grid 3 Accent 2" w:uiPriority="69"/>
+    <w:lsdException w:name="Dark List Accent 2" w:uiPriority="70"/>
+    <w:lsdException w:name="Colorful Shading Accent 2" w:uiPriority="71"/>
+    <w:lsdException w:name="Colorful List Accent 2" w:uiPriority="72"/>
+    <w:lsdException w:name="Colorful Grid Accent 2" w:uiPriority="73"/>
+    <w:lsdException w:name="Light Shading Accent 3" w:uiPriority="60"/>
+    <w:lsdException w:name="Light List Accent 3" w:uiPriority="61"/>
+    <w:lsdException w:name="Light Grid Accent 3" w:uiPriority="62"/>
+    <w:lsdException w:name="Medium Shading 1 Accent 3" w:uiPriority="63"/>
+    <w:lsdException w:name="Medium Shading 2 Accent 3" w:uiPriority="64"/>
+    <w:lsdException w:name="Medium List 1 Accent 3" w:uiPriority="65"/>
+    <w:lsdException w:name="Medium List 2 Accent 3" w:uiPriority="66"/>
+    <w:lsdException w:name="Medium Grid 1 Accent 3" w:uiPriority="67"/>
+    <w:lsdException w:name="Medium Grid 2 Accent 3" w:uiPriority="68"/>
+    <w:lsdException w:name="Medium Grid 3 Accent 3" w:uiPriority="69"/>
+    <w:lsdException w:name="Dark List Accent 3" w:uiPriority="70"/>
+    <w:lsdException w:name="Colorful Shading Accent 3" w:uiPriority="71"/>
+    <w:lsdException w:name="Colorful List Accent 3" w:uiPriority="72"/>
+    <w:lsdException w:name="Colorful Grid Accent 3" w:uiPriority="73"/>
+    <w:lsdException w:name="Light Shading Accent 4" w:uiPriority="60"/>
+    <w:lsdException w:name="Light List Accent 4" w:uiPriority="61"/>
+    <w:lsdException w:name="Light Grid Accent 4" w:uiPriority="62"/>
+    <w:lsdException w:name="Medium Shading 1 Accent 4" w:uiPriority="63"/>
+    <w:lsdException w:name="Medium Shading 2 Accent 4" w:uiPriority="64"/>
+    <w:lsdException w:name="Medium List 1 Accent 4" w:uiPriority="65"/>
+    <w:lsdException w:name="Medium List 2 Accent 4" w:uiPriority="66"/>
+    <w:lsdException w:name="Medium Grid 1 Accent 4" w:uiPriority="67"/>
+    <w:lsdException w:name="Medium Grid 2 Accent 4" w:uiPriority="68"/>
+    <w:lsdException w:name="Medium Grid 3 Accent 4" w:uiPriority="69"/>
+    <w:lsdException w:name="Dark List Accent 4" w:uiPriority="70"/>
+    <w:lsdException w:name="Colorful Shading Accent 4" w:uiPriority="71"/>
+    <w:lsdException w:name="Colorful List Accent 4" w:uiPriority="72"/>
+    <w:lsdException w:name="Colorful Grid Accent 4" w:uiPriority="73"/>
+    <w:lsdException w:name="Light Shading Accent 5" w:uiPriority="60"/>
+    <w:lsdException w:name="Light List Accent 5" w:uiPriority="61"/>
+    <w:lsdException w:name="Light Grid Accent 5" w:uiPriority="62"/>
+    <w:lsdException w:name="Medium Shading 1 Accent 5" w:uiPriority="63"/>
+    <w:lsdException w:name="Medium Shading 2 Accent 5" w:uiPriority="64"/>
+    <w:lsdException w:name="Medium List 1 Accent 5" w:uiPriority="65"/>
+    <w:lsdException w:name="Medium List 2 Accent 5" w:uiPriority="66"/>
+    <w:lsdException w:name="Medium Grid 1 Accent 5" w:uiPriority="67"/>
+    <w:lsdException w:name="Medium Grid 2 Accent 5" w:uiPriority="68"/>
+    <w:lsdException w:name="Medium Grid 3 Accent 5" w:uiPriority="69"/>
+    <w:lsdException w:name="Dark List Accent 5" w:uiPriority="70"/>
+    <w:lsdException w:name="Colorful Shading Accent 5" w:uiPriority="71"/>
+    <w:lsdException w:name="Colorful List Accent 5" w:uiPriority="72"/>
+    <w:lsdException w:name="Colorful Grid Accent 5" w:uiPriority="73"/>
+    <w:lsdException w:name="Light Shading Accent 6" w:uiPriority="60"/>
+    <w:lsdException w:name="Light List Accent 6" w:uiPriority="61"/>
+    <w:lsdException w:name="Light Grid Accent 6" w:uiPriority="62"/>
+    <w:lsdException w:name="Medium Shading 1 Accent 6" w:uiPriority="63"/>
+    <w:lsdException w:name="Medium Shading 2 Accent 6" w:uiPriority="64"/>
+    <w:lsdException w:name="Medium List 1 Accent 6" w:uiPriority="65"/>
+    <w:lsdException w:name="Medium List 2 Accent 6" w:uiPriority="66"/>
+    <w:lsdException w:name="Medium Grid 1 Accent 6" w:uiPriority="67"/>
+    <w:lsdException w:name="Medium Grid 2 Accent 6" w:uiPriority="68"/>
+    <w:lsdException w:name="Medium Grid 3 Accent 6" w:uiPriority="69"/>
+    <w:lsdException w:name="Dark List Accent 6" w:uiPriority="70"/>
+    <w:lsdException w:name="Colorful Shading Accent 6" w:uiPriority="71"/>
+    <w:lsdException w:name="Colorful List Accent 6" w:uiPriority="72"/>
+    <w:lsdException w:name="Colorful Grid Accent 6" w:uiPriority="73"/>
+    <w:lsdException w:name="Subtle Emphasis" w:uiPriority="19" w:qFormat="1"/>
+    <w:lsdException w:name="Intense Emphasis" w:uiPriority="21" w:qFormat="1"/>
+    <w:lsdException w:name="Subtle Reference" w:uiPriority="31" w:qFormat="1"/>
+    <w:lsdException w:name="Intense Reference" w:uiPriority="32" w:qFormat="1"/>
+    <w:lsdException w:name="Book Title" w:uiPriority="33" w:qFormat="1"/>
+    <w:lsdException w:name="Bibliography" w:semiHidden="1" w:uiPriority="37" w:unhideWhenUsed="1"/>
+    <w:lsdException w:name="TOC Heading" w:semiHidden="1" w:uiPriority="39" w:unhideWhenUsed="1" w:qFormat="1"/>
+    <w:lsdException w:name="Grid Table 4" w:uiPriority="49"/>
+    <w:lsdException w:name="Grid Table 5 Dark" w:uiPriority="50"/>
+    <w:lsdException w:name="Grid Table 6 Colorful" w:uiPriority="51"/>
+    <w:lsdException w:name="Grid Table 7 Colorful" w:uiPriority="52"/>
+    <w:lsdException w:name="Grid Table 1 Light Accent 1" w:uiPriority="46"/>
+    <w:lsdException w:name="Grid Table 2 Accent 1" w:uiPriority="47"/>
+    <w:lsdException w:name="Grid Table 3 Accent 1" w:uiPriority="48"/>
+    <w:lsdException w:name="Grid Table 4 Accent 1" w:uiPriority="49"/>
+    <w:lsdException w:name="Grid Table 5 Dark Accent 1" w:uiPriority="50"/>
+    <w:lsdException w:name="Grid Table 6 Colorful Accent 1" w:uiPriority="51"/>
+    <w:lsdException w:name="Grid Table 7 Colorful Accent 1" w:uiPriority="52"/>
+    <w:lsdException w:name="Grid Table 1 Light Accent 2" w:uiPriority="46"/>
+    <w:lsdException w:name="Grid Table 2 Accent 2" w:uiPriority="47"/>
+    <w:lsdException w:name="Grid Table 3 Accent 2" w:uiPriority="48"/>
+    <w:lsdException w:name="Grid Table 4 Accent 2" w:uiPriority="49"/>
+    <w:lsdException w:name="Grid Table 5 Dark Accent 2" w:uiPriority="50"/>
+    <w:lsdException w:name="Grid Table 6 Colorful Accent 2" w:uiPriority="51"/>
+    <w:lsdException w:name="Grid Table 7 Colorful Accent 2" w:uiPriority="52"/>
+    <w:lsdException w:name="Grid Table 1 Light Accent 3" w:uiPriority="46"/>
+    <w:lsdException w:name="Grid Table 2 Accent 3" w:uiPriority="47"/>
+    <w:lsdException w:name="Grid Table 3 Accent 3" w:uiPriority="48"/>
+    <w:lsdException w:name="Grid Table 4 Accent 3" w:uiPriority="49"/>
+    <w:lsdException w:name="Grid Table 5 Dark Accent 3" w:uiPriority="50"/>
+    <w:lsdException w:name="Grid Table 6 Colorful Accent 3" w:uiPriority="51"/>
+    <w:lsdException w:name="Grid Table 7 Colorful Accent 3" w:uiPriority="52"/>
+    <w:lsdException w:name="Grid Table 1 Light Accent 4" w:uiPriority="46"/>
+    <w:lsdException w:name="Grid Table 2 Accent 4" w:uiPriority="47"/>
+    <w:lsdException w:name="Grid Table 3 Accent 4" w:uiPriority="48"/>
+    <w:lsdException w:name="Grid Table 4 Accent 4" w:uiPriority="49"/>
+    <w:lsdException w:name="Grid Table 5 Dark Accent 4" w:uiPriority="50"/>
+    <w:lsdException w:name="Grid Table 6 Colorful Accent 4" w:uiPriority="51"/>
+    <w:lsdException w:name="Grid Table 7 Colorful Accent 4" w:uiPriority="52"/>
+    <w:lsdException w:name="Grid Table 1 Light Accent 5" w:uiPriority="46"/>
+    <w:lsdException w:name="Grid Table 2 Accent 5" w:uiPriority="47"/>
+    <w:lsdException w:name="Grid Table 3 Accent 5" w:uiPriority="48"/>
+    <w:lsdException w:name="Grid Table 4 Accent 5" w:uiPriority="49"/>
+    <w:lsdException w:name="Grid Table 5 Dark Accent 5" w:uiPriority="50"/>
+    <w:lsdException w:name="Grid Table 6 Colorful Accent 5" w:uiPriority="51"/>
+    <w:lsdException w:name="Grid Table 7 Colorful Accent 5" w:uiPriority="52"/>
+    <w:lsdException w:name="Grid Table 1 Light Accent 6" w:uiPriority="46"/>
+    <w:lsdException w:name="Grid Table 2 Accent 6" w:uiPriority="47"/>
+    <w:lsdException w:name="Grid Table 3 Accent 6" w:uiPriority="48"/>
+    <w:lsdException w:name="Grid Table 4 Accent 6" w:uiPriority="49"/>
+    <w:lsdException w:name="Grid Table 5 Dark Accent 6" w:uiPriority="50"/>
+    <w:lsdException w:name="Grid Table 6 Colorful Accent 6" w:uiPriority="51"/>
+    <w:lsdException w:name="Grid Table 7 Colorful Accent 6" w:uiPriority="52"/>
+    <w:lsdException w:name="List Table 1 Light" w:uiPriority="46"/>
+    <w:lsdException w:name="List Table 2" w:uiPriority="47"/>
+    <w:lsdException w:name="List Table 3" w:uiPriority="48"/>
+    <w:lsdException w:name="List Table 4" w:uiPriority="49"/>
+    <w:lsdException w:name="List Table 5 Dark" w:uiPriority="50"/>
+    <w:lsdException w:name="List Table 6 Colorful" w:uiPriority="51"/>
+    <w:lsdException w:name="List Table 7 Colorful" w:uiPriority="52"/>
+    <w:lsdException w:name="List Table 1 Light Accent 1" w:uiPriority="46"/>
+    <w:lsdException w:name="List Table 2 Accent 1" w:uiPriority="47"/>
+    <w:lsdException w:name="List Table 3 Accent 1" w:uiPriority="48"/>
+    <w:lsdException w:name="List Table 4 Accent 1" w:uiPriority="49"/>
+    <w:lsdException w:name="List Table 5 Dark Accent 1" w:uiPriority="50"/>
+    <w:lsdException w:name="List Table 6 Colorful Accent 1" w:uiPriority="51"/>
+    <w:lsdException w:name="List Table 7 Colorful Accent 1" w:uiPriority="52"/>
+    <w:lsdException w:name="List Table 1 Light Accent 2" w:uiPriority="46"/>
+    <w:lsdException w:name="List Table 2 Accent 2" w:uiPriority="47"/>
+    <w:lsdException w:name="List Table 3 Accent 2" w:uiPriority="48"/>
+    <w:lsdException w:name="List Table 4 Accent 2" w:uiPriority="49"/>
+    <w:lsdException w:name="List Table 5 Dark Accent 2" w:uiPriority="50"/>
+    <w:lsdException w:name="List Table 6 Colorful Accent 2" w:uiPriority="51"/>
+    <w:lsdException w:name="List Table 7 Colorful Accent 2" w:uiPriority="52"/>
+    <w:lsdException w:name="List Table 1 Light Accent 3" w:uiPriority="46"/>
+    <w:lsdException w:name="List Table 2 Accent 3" w:uiPriority="47"/>
+    <w:lsdException w:name="List Table 3 Accent 3" w:uiPriority="48"/>
+    <w:lsdException w:name="List Table 4 Accent 3" w:uiPriority="49"/>
+    <w:lsdException w:name="List Table 5 Dark Accent 3" w:uiPriority="50"/>
+    <w:lsdException w:name="List Table 6 Colorful Accent 3" w:uiPriority="51"/>
+    <w:lsdException w:name="List Table 7 Colorful Accent 3" w:uiPriority="52"/>
+    <w:lsdException w:name="List Table 1 Light Accent 4" w:uiPriority="46"/>
+    <w:lsdException w:name="List Table 2 Accent 4" w:uiPriority="47"/>
+    <w:lsdException w:name="List Table 3 Accent 4" w:uiPriority="48"/>
+    <w:lsdException w:name="List Table 4 Accent 4" w:uiPriority="49"/>
+    <w:lsdException w:name="List Table 5 Dark Accent 4" w:uiPriority="50"/>
+    <w:lsdException w:name="List Table 6 Colorful Accent 4" w:uiPriority="51"/>
+    <w:lsdException w:name="List Table 7 Colorful Accent 4" w:uiPriority="52"/>
+    <w:lsdException w:name="List Table 1 Light Accent 5" w:uiPriority="46"/>
+    <w:lsdException w:name="List Table 2 Accent 5" w:uiPriority="47"/>
+    <w:lsdException w:name="List Table 3 Accent 5" w:uiPriority="48"/>
+    <w:lsdException w:name="List Table 4 Accent 5" w:uiPriority="49"/>
+    <w:lsdException w:name="List Table 5 Dark Accent 5" w:uiPriority="50"/>
+    <w:lsdException w:name="List Table 6 Colorful Accent 5" w:uiPriority="51"/>
+    <w:lsdException w:name="List Table 7 Colorful Accent 5" w:uiPriority="52"/>
+    <w:lsdException w:name="List Table 1 Light Accent 6" w:uiPriority="46"/>
+    <w:lsdException w:name="List Table 2 Accent 6" w:uiPriority="47"/>
+    <w:lsdException w:name="List Table 3 Accent 6" w:uiPriority="48"/>
+    <w:lsdException w:name="List Table 4 Accent 6" w:uiPriority="49"/>
+    <w:lsdException w:name="List Table 5 Dark Accent 6" w:uiPriority="50"/>
+    <w:lsdException w:name="List Table 6 Colorful Accent 6" w:uiPriority="51"/>
+    <w:lsdException w:name="List Table 7 Colorful Accent 6" w:uiPriority="52"/>
   </w:latentStyles>
   <w:style w:type="paragraph" w:default="1" w:styleId="Normal">
     <w:name w:val="Normal"/>
@@ -4298,7 +5195,7 @@
 </file>
 
 <file path=customXml/itemProps2.xml><?xml version="1.0" encoding="utf-8"?>
-<ds:datastoreItem xmlns:ds="http://schemas.openxmlformats.org/officeDocument/2006/customXml" ds:itemID="{779CDB0A-1D09-8246-83C9-52519FE0235D}">
+<ds:datastoreItem xmlns:ds="http://schemas.openxmlformats.org/officeDocument/2006/customXml" ds:itemID="{DFD750DB-7F89-45F6-A7B6-D2CE40F8C22E}">
   <ds:schemaRefs>
     <ds:schemaRef ds:uri="http://schemas.openxmlformats.org/officeDocument/2006/bibliography"/>
   </ds:schemaRefs>

</xml_diff>